<commit_message>
Fix issues in the document now is the version 1.1.
</commit_message>
<xml_diff>
--- a/Project ARV.docx
+++ b/Project ARV.docx
@@ -230,7 +230,7 @@
           <w:r>
             <w:fldChar w:fldCharType="separate"/>
           </w:r>
-          <w:hyperlink w:anchor="_Toc25860596" w:history="1">
+          <w:hyperlink w:anchor="_Toc25919774" w:history="1">
             <w:r>
               <w:rPr>
                 <w:rStyle w:val="Hyperlink"/>
@@ -258,7 +258,7 @@
                 <w:noProof/>
                 <w:webHidden/>
               </w:rPr>
-              <w:instrText xml:space="preserve"> PAGEREF _Toc25860596 \h </w:instrText>
+              <w:instrText xml:space="preserve"> PAGEREF _Toc25919774 \h </w:instrText>
             </w:r>
             <w:r>
               <w:rPr>
@@ -300,7 +300,7 @@
               <w:noProof/>
             </w:rPr>
           </w:pPr>
-          <w:hyperlink w:anchor="_Toc25860597" w:history="1">
+          <w:hyperlink w:anchor="_Toc25919775" w:history="1">
             <w:r>
               <w:rPr>
                 <w:rStyle w:val="Hyperlink"/>
@@ -328,7 +328,7 @@
                 <w:noProof/>
                 <w:webHidden/>
               </w:rPr>
-              <w:instrText xml:space="preserve"> PAGEREF _Toc25860597 \h </w:instrText>
+              <w:instrText xml:space="preserve"> PAGEREF _Toc25919775 \h </w:instrText>
             </w:r>
             <w:r>
               <w:rPr>
@@ -348,7 +348,7 @@
                 <w:noProof/>
                 <w:webHidden/>
               </w:rPr>
-              <w:t>4</w:t>
+              <w:t>3</w:t>
             </w:r>
             <w:r>
               <w:rPr>
@@ -366,10 +366,11 @@
               <w:tab w:val="right" w:leader="dot" w:pos="8828"/>
             </w:tabs>
             <w:rPr>
+              <w:rFonts w:eastAsiaTheme="minorEastAsia"/>
               <w:noProof/>
             </w:rPr>
           </w:pPr>
-          <w:hyperlink w:anchor="_Toc25860598" w:history="1">
+          <w:hyperlink w:anchor="_Toc25919776" w:history="1">
             <w:r>
               <w:rPr>
                 <w:rStyle w:val="Hyperlink"/>
@@ -397,7 +398,7 @@
                 <w:noProof/>
                 <w:webHidden/>
               </w:rPr>
-              <w:instrText xml:space="preserve"> PAGEREF _Toc25860598 \h </w:instrText>
+              <w:instrText xml:space="preserve"> PAGEREF _Toc25919776 \h </w:instrText>
             </w:r>
             <w:r>
               <w:rPr>
@@ -417,7 +418,7 @@
                 <w:noProof/>
                 <w:webHidden/>
               </w:rPr>
-              <w:t>4</w:t>
+              <w:t>3</w:t>
             </w:r>
             <w:r>
               <w:rPr>
@@ -435,10 +436,11 @@
               <w:tab w:val="right" w:leader="dot" w:pos="8828"/>
             </w:tabs>
             <w:rPr>
+              <w:rFonts w:eastAsiaTheme="minorEastAsia"/>
               <w:noProof/>
             </w:rPr>
           </w:pPr>
-          <w:hyperlink w:anchor="_Toc25860599" w:history="1">
+          <w:hyperlink w:anchor="_Toc25919777" w:history="1">
             <w:r>
               <w:rPr>
                 <w:rStyle w:val="Hyperlink"/>
@@ -466,7 +468,7 @@
                 <w:noProof/>
                 <w:webHidden/>
               </w:rPr>
-              <w:instrText xml:space="preserve"> PAGEREF _Toc25860599 \h </w:instrText>
+              <w:instrText xml:space="preserve"> PAGEREF _Toc25919777 \h </w:instrText>
             </w:r>
             <w:r>
               <w:rPr>
@@ -486,7 +488,7 @@
                 <w:noProof/>
                 <w:webHidden/>
               </w:rPr>
-              <w:t>4</w:t>
+              <w:t>3</w:t>
             </w:r>
             <w:r>
               <w:rPr>
@@ -504,10 +506,11 @@
               <w:tab w:val="right" w:leader="dot" w:pos="8828"/>
             </w:tabs>
             <w:rPr>
+              <w:rFonts w:eastAsiaTheme="minorEastAsia"/>
               <w:noProof/>
             </w:rPr>
           </w:pPr>
-          <w:hyperlink w:anchor="_Toc25860600" w:history="1">
+          <w:hyperlink w:anchor="_Toc25919778" w:history="1">
             <w:r>
               <w:rPr>
                 <w:rStyle w:val="Hyperlink"/>
@@ -535,7 +538,7 @@
                 <w:noProof/>
                 <w:webHidden/>
               </w:rPr>
-              <w:instrText xml:space="preserve"> PAGEREF _Toc25860600 \h </w:instrText>
+              <w:instrText xml:space="preserve"> PAGEREF _Toc25919778 \h </w:instrText>
             </w:r>
             <w:r>
               <w:rPr>
@@ -573,10 +576,11 @@
               <w:tab w:val="right" w:leader="dot" w:pos="8828"/>
             </w:tabs>
             <w:rPr>
+              <w:rFonts w:eastAsiaTheme="minorEastAsia"/>
               <w:noProof/>
             </w:rPr>
           </w:pPr>
-          <w:hyperlink w:anchor="_Toc25860601" w:history="1">
+          <w:hyperlink w:anchor="_Toc25919779" w:history="1">
             <w:r>
               <w:rPr>
                 <w:rStyle w:val="Hyperlink"/>
@@ -604,7 +608,7 @@
                 <w:noProof/>
                 <w:webHidden/>
               </w:rPr>
-              <w:instrText xml:space="preserve"> PAGEREF _Toc25860601 \h </w:instrText>
+              <w:instrText xml:space="preserve"> PAGEREF _Toc25919779 \h </w:instrText>
             </w:r>
             <w:r>
               <w:rPr>
@@ -642,10 +646,11 @@
               <w:tab w:val="right" w:leader="dot" w:pos="8828"/>
             </w:tabs>
             <w:rPr>
+              <w:rFonts w:eastAsiaTheme="minorEastAsia"/>
               <w:noProof/>
             </w:rPr>
           </w:pPr>
-          <w:hyperlink w:anchor="_Toc25860602" w:history="1">
+          <w:hyperlink w:anchor="_Toc25919780" w:history="1">
             <w:r>
               <w:rPr>
                 <w:rStyle w:val="Hyperlink"/>
@@ -673,7 +678,7 @@
                 <w:noProof/>
                 <w:webHidden/>
               </w:rPr>
-              <w:instrText xml:space="preserve"> PAGEREF _Toc25860602 \h </w:instrText>
+              <w:instrText xml:space="preserve"> PAGEREF _Toc25919780 \h </w:instrText>
             </w:r>
             <w:r>
               <w:rPr>
@@ -693,7 +698,7 @@
                 <w:noProof/>
                 <w:webHidden/>
               </w:rPr>
-              <w:t>5</w:t>
+              <w:t>4</w:t>
             </w:r>
             <w:r>
               <w:rPr>
@@ -711,10 +716,11 @@
               <w:tab w:val="right" w:leader="dot" w:pos="8828"/>
             </w:tabs>
             <w:rPr>
+              <w:rFonts w:eastAsiaTheme="minorEastAsia"/>
               <w:noProof/>
             </w:rPr>
           </w:pPr>
-          <w:hyperlink w:anchor="_Toc25860603" w:history="1">
+          <w:hyperlink w:anchor="_Toc25919781" w:history="1">
             <w:r>
               <w:rPr>
                 <w:rStyle w:val="Hyperlink"/>
@@ -742,7 +748,7 @@
                 <w:noProof/>
                 <w:webHidden/>
               </w:rPr>
-              <w:instrText xml:space="preserve"> PAGEREF _Toc25860603 \h </w:instrText>
+              <w:instrText xml:space="preserve"> PAGEREF _Toc25919781 \h </w:instrText>
             </w:r>
             <w:r>
               <w:rPr>
@@ -762,7 +768,7 @@
                 <w:noProof/>
                 <w:webHidden/>
               </w:rPr>
-              <w:t>5</w:t>
+              <w:t>4</w:t>
             </w:r>
             <w:r>
               <w:rPr>
@@ -780,10 +786,11 @@
               <w:tab w:val="right" w:leader="dot" w:pos="8828"/>
             </w:tabs>
             <w:rPr>
+              <w:rFonts w:eastAsiaTheme="minorEastAsia"/>
               <w:noProof/>
             </w:rPr>
           </w:pPr>
-          <w:hyperlink w:anchor="_Toc25860604" w:history="1">
+          <w:hyperlink w:anchor="_Toc25919782" w:history="1">
             <w:r>
               <w:rPr>
                 <w:rStyle w:val="Hyperlink"/>
@@ -811,7 +818,7 @@
                 <w:noProof/>
                 <w:webHidden/>
               </w:rPr>
-              <w:instrText xml:space="preserve"> PAGEREF _Toc25860604 \h </w:instrText>
+              <w:instrText xml:space="preserve"> PAGEREF _Toc25919782 \h </w:instrText>
             </w:r>
             <w:r>
               <w:rPr>
@@ -849,10 +856,11 @@
               <w:tab w:val="right" w:leader="dot" w:pos="8828"/>
             </w:tabs>
             <w:rPr>
+              <w:rFonts w:eastAsiaTheme="minorEastAsia"/>
               <w:noProof/>
             </w:rPr>
           </w:pPr>
-          <w:hyperlink w:anchor="_Toc25860605" w:history="1">
+          <w:hyperlink w:anchor="_Toc25919783" w:history="1">
             <w:r>
               <w:rPr>
                 <w:rStyle w:val="Hyperlink"/>
@@ -880,7 +888,7 @@
                 <w:noProof/>
                 <w:webHidden/>
               </w:rPr>
-              <w:instrText xml:space="preserve"> PAGEREF _Toc25860605 \h </w:instrText>
+              <w:instrText xml:space="preserve"> PAGEREF _Toc25919783 \h </w:instrText>
             </w:r>
             <w:r>
               <w:rPr>
@@ -900,7 +908,7 @@
                 <w:noProof/>
                 <w:webHidden/>
               </w:rPr>
-              <w:t>8</w:t>
+              <w:t>7</w:t>
             </w:r>
             <w:r>
               <w:rPr>
@@ -918,10 +926,11 @@
               <w:tab w:val="right" w:leader="dot" w:pos="8828"/>
             </w:tabs>
             <w:rPr>
+              <w:rFonts w:eastAsiaTheme="minorEastAsia"/>
               <w:noProof/>
             </w:rPr>
           </w:pPr>
-          <w:hyperlink w:anchor="_Toc25860606" w:history="1">
+          <w:hyperlink w:anchor="_Toc25919784" w:history="1">
             <w:r>
               <w:rPr>
                 <w:rStyle w:val="Hyperlink"/>
@@ -949,7 +958,7 @@
                 <w:noProof/>
                 <w:webHidden/>
               </w:rPr>
-              <w:instrText xml:space="preserve"> PAGEREF _Toc25860606 \h </w:instrText>
+              <w:instrText xml:space="preserve"> PAGEREF _Toc25919784 \h </w:instrText>
             </w:r>
             <w:r>
               <w:rPr>
@@ -969,7 +978,7 @@
                 <w:noProof/>
                 <w:webHidden/>
               </w:rPr>
-              <w:t>9</w:t>
+              <w:t>8</w:t>
             </w:r>
             <w:r>
               <w:rPr>
@@ -987,10 +996,11 @@
               <w:tab w:val="right" w:leader="dot" w:pos="8828"/>
             </w:tabs>
             <w:rPr>
+              <w:rFonts w:eastAsiaTheme="minorEastAsia"/>
               <w:noProof/>
             </w:rPr>
           </w:pPr>
-          <w:hyperlink w:anchor="_Toc25860607" w:history="1">
+          <w:hyperlink w:anchor="_Toc25919785" w:history="1">
             <w:r>
               <w:rPr>
                 <w:rStyle w:val="Hyperlink"/>
@@ -1018,7 +1028,7 @@
                 <w:noProof/>
                 <w:webHidden/>
               </w:rPr>
-              <w:instrText xml:space="preserve"> PAGEREF _Toc25860607 \h </w:instrText>
+              <w:instrText xml:space="preserve"> PAGEREF _Toc25919785 \h </w:instrText>
             </w:r>
             <w:r>
               <w:rPr>
@@ -1038,7 +1048,7 @@
                 <w:noProof/>
                 <w:webHidden/>
               </w:rPr>
-              <w:t>10</w:t>
+              <w:t>9</w:t>
             </w:r>
             <w:r>
               <w:rPr>
@@ -1056,10 +1066,11 @@
               <w:tab w:val="right" w:leader="dot" w:pos="8828"/>
             </w:tabs>
             <w:rPr>
+              <w:rFonts w:eastAsiaTheme="minorEastAsia"/>
               <w:noProof/>
             </w:rPr>
           </w:pPr>
-          <w:hyperlink w:anchor="_Toc25860608" w:history="1">
+          <w:hyperlink w:anchor="_Toc25919786" w:history="1">
             <w:r>
               <w:rPr>
                 <w:rStyle w:val="Hyperlink"/>
@@ -1087,7 +1098,7 @@
                 <w:noProof/>
                 <w:webHidden/>
               </w:rPr>
-              <w:instrText xml:space="preserve"> PAGEREF _Toc25860608 \h </w:instrText>
+              <w:instrText xml:space="preserve"> PAGEREF _Toc25919786 \h </w:instrText>
             </w:r>
             <w:r>
               <w:rPr>
@@ -1107,7 +1118,7 @@
                 <w:noProof/>
                 <w:webHidden/>
               </w:rPr>
-              <w:t>11</w:t>
+              <w:t>10</w:t>
             </w:r>
             <w:r>
               <w:rPr>
@@ -1125,10 +1136,11 @@
               <w:tab w:val="right" w:leader="dot" w:pos="8828"/>
             </w:tabs>
             <w:rPr>
+              <w:rFonts w:eastAsiaTheme="minorEastAsia"/>
               <w:noProof/>
             </w:rPr>
           </w:pPr>
-          <w:hyperlink w:anchor="_Toc25860609" w:history="1">
+          <w:hyperlink w:anchor="_Toc25919787" w:history="1">
             <w:r>
               <w:rPr>
                 <w:rStyle w:val="Hyperlink"/>
@@ -1156,7 +1168,7 @@
                 <w:noProof/>
                 <w:webHidden/>
               </w:rPr>
-              <w:instrText xml:space="preserve"> PAGEREF _Toc25860609 \h </w:instrText>
+              <w:instrText xml:space="preserve"> PAGEREF _Toc25919787 \h </w:instrText>
             </w:r>
             <w:r>
               <w:rPr>
@@ -1176,7 +1188,7 @@
                 <w:noProof/>
                 <w:webHidden/>
               </w:rPr>
-              <w:t>11</w:t>
+              <w:t>10</w:t>
             </w:r>
             <w:r>
               <w:rPr>
@@ -1194,10 +1206,11 @@
               <w:tab w:val="right" w:leader="dot" w:pos="8828"/>
             </w:tabs>
             <w:rPr>
+              <w:rFonts w:eastAsiaTheme="minorEastAsia"/>
               <w:noProof/>
             </w:rPr>
           </w:pPr>
-          <w:hyperlink w:anchor="_Toc25860610" w:history="1">
+          <w:hyperlink w:anchor="_Toc25919788" w:history="1">
             <w:r>
               <w:rPr>
                 <w:rStyle w:val="Hyperlink"/>
@@ -1225,7 +1238,7 @@
                 <w:noProof/>
                 <w:webHidden/>
               </w:rPr>
-              <w:instrText xml:space="preserve"> PAGEREF _Toc25860610 \h </w:instrText>
+              <w:instrText xml:space="preserve"> PAGEREF _Toc25919788 \h </w:instrText>
             </w:r>
             <w:r>
               <w:rPr>
@@ -1263,10 +1276,11 @@
               <w:tab w:val="right" w:leader="dot" w:pos="8828"/>
             </w:tabs>
             <w:rPr>
+              <w:rFonts w:eastAsiaTheme="minorEastAsia"/>
               <w:noProof/>
             </w:rPr>
           </w:pPr>
-          <w:hyperlink w:anchor="_Toc25860611" w:history="1">
+          <w:hyperlink w:anchor="_Toc25919789" w:history="1">
             <w:r>
               <w:rPr>
                 <w:rStyle w:val="Hyperlink"/>
@@ -1294,7 +1308,7 @@
                 <w:noProof/>
                 <w:webHidden/>
               </w:rPr>
-              <w:instrText xml:space="preserve"> PAGEREF _Toc25860611 \h </w:instrText>
+              <w:instrText xml:space="preserve"> PAGEREF _Toc25919789 \h </w:instrText>
             </w:r>
             <w:r>
               <w:rPr>
@@ -1314,7 +1328,7 @@
                 <w:noProof/>
                 <w:webHidden/>
               </w:rPr>
-              <w:t>12</w:t>
+              <w:t>11</w:t>
             </w:r>
             <w:r>
               <w:rPr>
@@ -1332,10 +1346,11 @@
               <w:tab w:val="right" w:leader="dot" w:pos="8828"/>
             </w:tabs>
             <w:rPr>
+              <w:rFonts w:eastAsiaTheme="minorEastAsia"/>
               <w:noProof/>
             </w:rPr>
           </w:pPr>
-          <w:hyperlink w:anchor="_Toc25860612" w:history="1">
+          <w:hyperlink w:anchor="_Toc25919790" w:history="1">
             <w:r>
               <w:rPr>
                 <w:rStyle w:val="Hyperlink"/>
@@ -1363,7 +1378,7 @@
                 <w:noProof/>
                 <w:webHidden/>
               </w:rPr>
-              <w:instrText xml:space="preserve"> PAGEREF _Toc25860612 \h </w:instrText>
+              <w:instrText xml:space="preserve"> PAGEREF _Toc25919790 \h </w:instrText>
             </w:r>
             <w:r>
               <w:rPr>
@@ -1383,7 +1398,7 @@
                 <w:noProof/>
                 <w:webHidden/>
               </w:rPr>
-              <w:t>12</w:t>
+              <w:t>11</w:t>
             </w:r>
             <w:r>
               <w:rPr>
@@ -1405,7 +1420,7 @@
               <w:noProof/>
             </w:rPr>
           </w:pPr>
-          <w:hyperlink w:anchor="_Toc25860613" w:history="1">
+          <w:hyperlink w:anchor="_Toc25919791" w:history="1">
             <w:r>
               <w:rPr>
                 <w:rStyle w:val="Hyperlink"/>
@@ -1433,7 +1448,7 @@
                 <w:noProof/>
                 <w:webHidden/>
               </w:rPr>
-              <w:instrText xml:space="preserve"> PAGEREF _Toc25860613 \h </w:instrText>
+              <w:instrText xml:space="preserve"> PAGEREF _Toc25919791 \h </w:instrText>
             </w:r>
             <w:r>
               <w:rPr>
@@ -1453,7 +1468,7 @@
                 <w:noProof/>
                 <w:webHidden/>
               </w:rPr>
-              <w:t>12</w:t>
+              <w:t>11</w:t>
             </w:r>
             <w:r>
               <w:rPr>
@@ -1471,10 +1486,11 @@
               <w:tab w:val="right" w:leader="dot" w:pos="8828"/>
             </w:tabs>
             <w:rPr>
+              <w:rFonts w:eastAsiaTheme="minorEastAsia"/>
               <w:noProof/>
             </w:rPr>
           </w:pPr>
-          <w:hyperlink w:anchor="_Toc25860614" w:history="1">
+          <w:hyperlink w:anchor="_Toc25919792" w:history="1">
             <w:r>
               <w:rPr>
                 <w:rStyle w:val="Hyperlink"/>
@@ -1502,7 +1518,7 @@
                 <w:noProof/>
                 <w:webHidden/>
               </w:rPr>
-              <w:instrText xml:space="preserve"> PAGEREF _Toc25860614 \h </w:instrText>
+              <w:instrText xml:space="preserve"> PAGEREF _Toc25919792 \h </w:instrText>
             </w:r>
             <w:r>
               <w:rPr>
@@ -1522,7 +1538,7 @@
                 <w:noProof/>
                 <w:webHidden/>
               </w:rPr>
-              <w:t>12</w:t>
+              <w:t>11</w:t>
             </w:r>
             <w:r>
               <w:rPr>
@@ -1540,10 +1556,11 @@
               <w:tab w:val="right" w:leader="dot" w:pos="8828"/>
             </w:tabs>
             <w:rPr>
+              <w:rFonts w:eastAsiaTheme="minorEastAsia"/>
               <w:noProof/>
             </w:rPr>
           </w:pPr>
-          <w:hyperlink w:anchor="_Toc25860615" w:history="1">
+          <w:hyperlink w:anchor="_Toc25919793" w:history="1">
             <w:r>
               <w:rPr>
                 <w:rStyle w:val="Hyperlink"/>
@@ -1571,7 +1588,7 @@
                 <w:noProof/>
                 <w:webHidden/>
               </w:rPr>
-              <w:instrText xml:space="preserve"> PAGEREF _Toc25860615 \h </w:instrText>
+              <w:instrText xml:space="preserve"> PAGEREF _Toc25919793 \h </w:instrText>
             </w:r>
             <w:r>
               <w:rPr>
@@ -1591,7 +1608,7 @@
                 <w:noProof/>
                 <w:webHidden/>
               </w:rPr>
-              <w:t>13</w:t>
+              <w:t>12</w:t>
             </w:r>
             <w:r>
               <w:rPr>
@@ -1609,10 +1626,11 @@
               <w:tab w:val="right" w:leader="dot" w:pos="8828"/>
             </w:tabs>
             <w:rPr>
+              <w:rFonts w:eastAsiaTheme="minorEastAsia"/>
               <w:noProof/>
             </w:rPr>
           </w:pPr>
-          <w:hyperlink w:anchor="_Toc25860616" w:history="1">
+          <w:hyperlink w:anchor="_Toc25919794" w:history="1">
             <w:r>
               <w:rPr>
                 <w:rStyle w:val="Hyperlink"/>
@@ -1640,7 +1658,7 @@
                 <w:noProof/>
                 <w:webHidden/>
               </w:rPr>
-              <w:instrText xml:space="preserve"> PAGEREF _Toc25860616 \h </w:instrText>
+              <w:instrText xml:space="preserve"> PAGEREF _Toc25919794 \h </w:instrText>
             </w:r>
             <w:r>
               <w:rPr>
@@ -1660,7 +1678,7 @@
                 <w:noProof/>
                 <w:webHidden/>
               </w:rPr>
-              <w:t>14</w:t>
+              <w:t>13</w:t>
             </w:r>
             <w:r>
               <w:rPr>
@@ -1682,7 +1700,7 @@
               <w:noProof/>
             </w:rPr>
           </w:pPr>
-          <w:hyperlink w:anchor="_Toc25860617" w:history="1">
+          <w:hyperlink w:anchor="_Toc25919795" w:history="1">
             <w:r>
               <w:rPr>
                 <w:rStyle w:val="Hyperlink"/>
@@ -1710,7 +1728,7 @@
                 <w:noProof/>
                 <w:webHidden/>
               </w:rPr>
-              <w:instrText xml:space="preserve"> PAGEREF _Toc25860617 \h </w:instrText>
+              <w:instrText xml:space="preserve"> PAGEREF _Toc25919795 \h </w:instrText>
             </w:r>
             <w:r>
               <w:rPr>
@@ -1730,7 +1748,7 @@
                 <w:noProof/>
                 <w:webHidden/>
               </w:rPr>
-              <w:t>14</w:t>
+              <w:t>13</w:t>
             </w:r>
             <w:r>
               <w:rPr>
@@ -1748,10 +1766,11 @@
               <w:tab w:val="right" w:leader="dot" w:pos="8828"/>
             </w:tabs>
             <w:rPr>
+              <w:rFonts w:eastAsiaTheme="minorEastAsia"/>
               <w:noProof/>
             </w:rPr>
           </w:pPr>
-          <w:hyperlink w:anchor="_Toc25860618" w:history="1">
+          <w:hyperlink w:anchor="_Toc25919796" w:history="1">
             <w:r>
               <w:rPr>
                 <w:rStyle w:val="Hyperlink"/>
@@ -1779,7 +1798,7 @@
                 <w:noProof/>
                 <w:webHidden/>
               </w:rPr>
-              <w:instrText xml:space="preserve"> PAGEREF _Toc25860618 \h </w:instrText>
+              <w:instrText xml:space="preserve"> PAGEREF _Toc25919796 \h </w:instrText>
             </w:r>
             <w:r>
               <w:rPr>
@@ -1799,7 +1818,7 @@
                 <w:noProof/>
                 <w:webHidden/>
               </w:rPr>
-              <w:t>17</w:t>
+              <w:t>16</w:t>
             </w:r>
             <w:r>
               <w:rPr>
@@ -1817,10 +1836,11 @@
               <w:tab w:val="right" w:leader="dot" w:pos="8828"/>
             </w:tabs>
             <w:rPr>
+              <w:rFonts w:eastAsiaTheme="minorEastAsia"/>
               <w:noProof/>
             </w:rPr>
           </w:pPr>
-          <w:hyperlink w:anchor="_Toc25860619" w:history="1">
+          <w:hyperlink w:anchor="_Toc25919797" w:history="1">
             <w:r>
               <w:rPr>
                 <w:rStyle w:val="Hyperlink"/>
@@ -1848,7 +1868,7 @@
                 <w:noProof/>
                 <w:webHidden/>
               </w:rPr>
-              <w:instrText xml:space="preserve"> PAGEREF _Toc25860619 \h </w:instrText>
+              <w:instrText xml:space="preserve"> PAGEREF _Toc25919797 \h </w:instrText>
             </w:r>
             <w:r>
               <w:rPr>
@@ -1868,7 +1888,7 @@
                 <w:noProof/>
                 <w:webHidden/>
               </w:rPr>
-              <w:t>18</w:t>
+              <w:t>17</w:t>
             </w:r>
             <w:r>
               <w:rPr>
@@ -1890,7 +1910,7 @@
               <w:noProof/>
             </w:rPr>
           </w:pPr>
-          <w:hyperlink w:anchor="_Toc25860620" w:history="1">
+          <w:hyperlink w:anchor="_Toc25919798" w:history="1">
             <w:r>
               <w:rPr>
                 <w:rStyle w:val="Hyperlink"/>
@@ -1918,7 +1938,7 @@
                 <w:noProof/>
                 <w:webHidden/>
               </w:rPr>
-              <w:instrText xml:space="preserve"> PAGEREF _Toc25860620 \h </w:instrText>
+              <w:instrText xml:space="preserve"> PAGEREF _Toc25919798 \h </w:instrText>
             </w:r>
             <w:r>
               <w:rPr>
@@ -1938,7 +1958,7 @@
                 <w:noProof/>
                 <w:webHidden/>
               </w:rPr>
-              <w:t>18</w:t>
+              <w:t>17</w:t>
             </w:r>
             <w:r>
               <w:rPr>
@@ -1960,7 +1980,7 @@
               <w:noProof/>
             </w:rPr>
           </w:pPr>
-          <w:hyperlink w:anchor="_Toc25860621" w:history="1">
+          <w:hyperlink w:anchor="_Toc25919799" w:history="1">
             <w:r>
               <w:rPr>
                 <w:rStyle w:val="Hyperlink"/>
@@ -1988,7 +2008,7 @@
                 <w:noProof/>
                 <w:webHidden/>
               </w:rPr>
-              <w:instrText xml:space="preserve"> PAGEREF _Toc25860621 \h </w:instrText>
+              <w:instrText xml:space="preserve"> PAGEREF _Toc25919799 \h </w:instrText>
             </w:r>
             <w:r>
               <w:rPr>
@@ -2008,7 +2028,7 @@
                 <w:noProof/>
                 <w:webHidden/>
               </w:rPr>
-              <w:t>18</w:t>
+              <w:t>17</w:t>
             </w:r>
             <w:r>
               <w:rPr>
@@ -2030,7 +2050,7 @@
               <w:noProof/>
             </w:rPr>
           </w:pPr>
-          <w:hyperlink w:anchor="_Toc25860622" w:history="1">
+          <w:hyperlink w:anchor="_Toc25919800" w:history="1">
             <w:r>
               <w:rPr>
                 <w:rStyle w:val="Hyperlink"/>
@@ -2058,7 +2078,7 @@
                 <w:noProof/>
                 <w:webHidden/>
               </w:rPr>
-              <w:instrText xml:space="preserve"> PAGEREF _Toc25860622 \h </w:instrText>
+              <w:instrText xml:space="preserve"> PAGEREF _Toc25919800 \h </w:instrText>
             </w:r>
             <w:r>
               <w:rPr>
@@ -2078,7 +2098,7 @@
                 <w:noProof/>
                 <w:webHidden/>
               </w:rPr>
-              <w:t>19</w:t>
+              <w:t>18</w:t>
             </w:r>
             <w:r>
               <w:rPr>
@@ -2110,7 +2130,7 @@
           <w:szCs w:val="24"/>
         </w:rPr>
       </w:pPr>
-      <w:bookmarkStart w:id="0" w:name="_Toc25860596"/>
+      <w:bookmarkStart w:id="0" w:name="_Toc25919774"/>
       <w:r>
         <w:rPr>
           <w:rFonts w:ascii="Arial" w:hAnsi="Arial" w:cs="Arial"/>
@@ -2130,6 +2150,7 @@
     </w:p>
     <w:p>
       <w:pPr>
+        <w:jc w:val="both"/>
         <w:rPr>
           <w:rFonts w:ascii="Arial" w:hAnsi="Arial" w:cs="Arial"/>
           <w:sz w:val="24"/>
@@ -2214,6 +2235,7 @@
     </w:p>
     <w:p>
       <w:pPr>
+        <w:jc w:val="both"/>
         <w:rPr>
           <w:rFonts w:ascii="Arial" w:hAnsi="Arial" w:cs="Arial"/>
           <w:sz w:val="24"/>
@@ -2231,13 +2253,23 @@
     </w:p>
     <w:p>
       <w:pPr>
+        <w:jc w:val="both"/>
+        <w:rPr>
+          <w:rFonts w:ascii="Arial" w:hAnsi="Arial" w:cs="Arial"/>
+          <w:sz w:val="24"/>
+          <w:szCs w:val="24"/>
+        </w:rPr>
+      </w:pPr>
+    </w:p>
+    <w:p>
+      <w:pPr>
         <w:pStyle w:val="Heading1"/>
         <w:rPr>
           <w:rFonts w:ascii="Arial" w:hAnsi="Arial" w:cs="Arial"/>
           <w:szCs w:val="24"/>
         </w:rPr>
       </w:pPr>
-      <w:bookmarkStart w:id="1" w:name="_Toc25860597"/>
+      <w:bookmarkStart w:id="1" w:name="_Toc25919775"/>
       <w:r>
         <w:rPr>
           <w:rFonts w:ascii="Arial" w:hAnsi="Arial" w:cs="Arial"/>
@@ -2257,6 +2289,7 @@
     <w:p>
       <w:pPr>
         <w:pStyle w:val="Heading2"/>
+        <w:jc w:val="both"/>
         <w:rPr>
           <w:rFonts w:ascii="Arial" w:hAnsi="Arial" w:cs="Arial"/>
           <w:sz w:val="24"/>
@@ -2265,7 +2298,7 @@
         </w:rPr>
       </w:pPr>
       <w:bookmarkStart w:id="2" w:name="_Toc21016141"/>
-      <w:bookmarkStart w:id="3" w:name="_Toc25860598"/>
+      <w:bookmarkStart w:id="3" w:name="_Toc25919776"/>
       <w:r>
         <w:rPr>
           <w:rFonts w:ascii="Arial" w:hAnsi="Arial" w:cs="Arial"/>
@@ -2375,6 +2408,7 @@
     <w:p>
       <w:pPr>
         <w:pStyle w:val="Heading2"/>
+        <w:jc w:val="both"/>
         <w:rPr>
           <w:rFonts w:ascii="Arial" w:hAnsi="Arial" w:cs="Arial"/>
           <w:sz w:val="24"/>
@@ -2383,7 +2417,7 @@
         </w:rPr>
       </w:pPr>
       <w:bookmarkStart w:id="4" w:name="_Toc21016142"/>
-      <w:bookmarkStart w:id="5" w:name="_Toc25860599"/>
+      <w:bookmarkStart w:id="5" w:name="_Toc25919777"/>
       <w:r>
         <w:rPr>
           <w:rFonts w:ascii="Arial" w:hAnsi="Arial" w:cs="Arial"/>
@@ -2492,7 +2526,16 @@
           <w:sz w:val="24"/>
           <w:szCs w:val="24"/>
         </w:rPr>
-        <w:t>) requires a computer vision system that is capable of automatically detecting violent physical actions such as kicks and punches. The ARV project will help security guards detect these violent actions quickly, the main features of the system are the following:</w:t>
+        <w:t xml:space="preserve">) requires a computer vision system that is capable of automatically detecting violent physical actions such </w:t>
+      </w:r>
+      <w:r>
+        <w:rPr>
+          <w:rFonts w:ascii="Arial" w:hAnsi="Arial" w:cs="Arial"/>
+          <w:sz w:val="24"/>
+          <w:szCs w:val="24"/>
+        </w:rPr>
+        <w:lastRenderedPageBreak/>
+        <w:t>as kicks and punches. The ARV project will help security guards detect these violent actions quickly, the main features of the system are the following:</w:t>
       </w:r>
     </w:p>
     <w:p>
@@ -2504,13 +2547,12 @@
         </w:rPr>
       </w:pPr>
       <w:bookmarkStart w:id="6" w:name="_Toc21016143"/>
-      <w:bookmarkStart w:id="7" w:name="_Toc25860600"/>
+      <w:bookmarkStart w:id="7" w:name="_Toc25919778"/>
       <w:r>
         <w:rPr>
           <w:rFonts w:ascii="Arial" w:hAnsi="Arial" w:cs="Arial"/>
           <w:lang w:val="en-US"/>
         </w:rPr>
-        <w:lastRenderedPageBreak/>
         <w:t xml:space="preserve">2.2.1 </w:t>
       </w:r>
       <w:r>
@@ -2604,7 +2646,7 @@
         </w:rPr>
       </w:pPr>
       <w:bookmarkStart w:id="8" w:name="_Toc21016144"/>
-      <w:bookmarkStart w:id="9" w:name="_Toc25860601"/>
+      <w:bookmarkStart w:id="9" w:name="_Toc25919779"/>
       <w:r>
         <w:rPr>
           <w:rFonts w:ascii="Arial" w:hAnsi="Arial" w:cs="Arial"/>
@@ -2705,7 +2747,7 @@
         </w:rPr>
       </w:pPr>
       <w:bookmarkStart w:id="10" w:name="_Toc21016145"/>
-      <w:bookmarkStart w:id="11" w:name="_Toc25860602"/>
+      <w:bookmarkStart w:id="11" w:name="_Toc25919780"/>
       <w:r>
         <w:rPr>
           <w:rFonts w:ascii="Arial" w:hAnsi="Arial" w:cs="Arial"/>
@@ -2757,16 +2799,6 @@
     </w:p>
     <w:p>
       <w:pPr>
-        <w:jc w:val="both"/>
-        <w:rPr>
-          <w:rFonts w:ascii="Arial" w:hAnsi="Arial" w:cs="Arial"/>
-          <w:sz w:val="24"/>
-          <w:szCs w:val="24"/>
-        </w:rPr>
-      </w:pPr>
-    </w:p>
-    <w:p>
-      <w:pPr>
         <w:pStyle w:val="Heading2"/>
         <w:rPr>
           <w:rFonts w:ascii="Arial" w:hAnsi="Arial" w:cs="Arial"/>
@@ -2776,7 +2808,7 @@
         </w:rPr>
       </w:pPr>
       <w:bookmarkStart w:id="12" w:name="_Toc21016146"/>
-      <w:bookmarkStart w:id="13" w:name="_Toc25860603"/>
+      <w:bookmarkStart w:id="13" w:name="_Toc25919781"/>
       <w:r>
         <w:rPr>
           <w:rFonts w:ascii="Arial" w:hAnsi="Arial" w:cs="Arial"/>
@@ -2895,16 +2927,6 @@
     </w:p>
     <w:p>
       <w:pPr>
-        <w:jc w:val="both"/>
-        <w:rPr>
-          <w:rFonts w:ascii="Arial" w:hAnsi="Arial" w:cs="Arial"/>
-          <w:sz w:val="24"/>
-          <w:szCs w:val="24"/>
-        </w:rPr>
-      </w:pPr>
-    </w:p>
-    <w:p>
-      <w:pPr>
         <w:pStyle w:val="Heading3"/>
         <w:rPr>
           <w:rFonts w:ascii="Arial" w:hAnsi="Arial" w:cs="Arial"/>
@@ -2912,12 +2934,13 @@
         </w:rPr>
       </w:pPr>
       <w:bookmarkStart w:id="14" w:name="_Toc21016147"/>
-      <w:bookmarkStart w:id="15" w:name="_Toc25860604"/>
+      <w:bookmarkStart w:id="15" w:name="_Toc25919782"/>
       <w:r>
         <w:rPr>
           <w:rFonts w:ascii="Arial" w:hAnsi="Arial" w:cs="Arial"/>
           <w:lang w:val="en-US"/>
         </w:rPr>
+        <w:lastRenderedPageBreak/>
         <w:t xml:space="preserve">2.4.1 </w:t>
       </w:r>
       <w:r>
@@ -2952,6 +2975,7 @@
       <w:pPr>
         <w:rPr>
           <w:rFonts w:ascii="Arial" w:hAnsi="Arial" w:cs="Arial"/>
+          <w:b/>
           <w:sz w:val="24"/>
           <w:szCs w:val="24"/>
         </w:rPr>
@@ -2960,12 +2984,22 @@
       <w:r>
         <w:rPr>
           <w:rFonts w:ascii="Arial" w:hAnsi="Arial" w:cs="Arial"/>
+          <w:b/>
           <w:sz w:val="24"/>
           <w:szCs w:val="24"/>
         </w:rPr>
         <w:t>Requirements</w:t>
       </w:r>
       <w:bookmarkEnd w:id="16"/>
+      <w:r>
+        <w:rPr>
+          <w:rFonts w:ascii="Arial" w:hAnsi="Arial" w:cs="Arial"/>
+          <w:b/>
+          <w:sz w:val="24"/>
+          <w:szCs w:val="24"/>
+        </w:rPr>
+        <w:br/>
+      </w:r>
     </w:p>
     <w:tbl>
       <w:tblPr>
@@ -2980,7 +3014,7 @@
       <w:tr>
         <w:tc>
           <w:tcPr>
-            <w:tcW w:w="3510" w:type="dxa"/>
+            <w:tcW w:w="3454" w:type="dxa"/>
           </w:tcPr>
           <w:p>
             <w:pPr>
@@ -3006,7 +3040,7 @@
         </w:tc>
         <w:tc>
           <w:tcPr>
-            <w:tcW w:w="5468" w:type="dxa"/>
+            <w:tcW w:w="5374" w:type="dxa"/>
           </w:tcPr>
           <w:p>
             <w:pPr>
@@ -3033,7 +3067,7 @@
       <w:tr>
         <w:tc>
           <w:tcPr>
-            <w:tcW w:w="3510" w:type="dxa"/>
+            <w:tcW w:w="3454" w:type="dxa"/>
           </w:tcPr>
           <w:p>
             <w:pPr>
@@ -3060,7 +3094,7 @@
         </w:tc>
         <w:tc>
           <w:tcPr>
-            <w:tcW w:w="5468" w:type="dxa"/>
+            <w:tcW w:w="5374" w:type="dxa"/>
           </w:tcPr>
           <w:p>
             <w:pPr>
@@ -3088,7 +3122,7 @@
       <w:tr>
         <w:tc>
           <w:tcPr>
-            <w:tcW w:w="3510" w:type="dxa"/>
+            <w:tcW w:w="3454" w:type="dxa"/>
           </w:tcPr>
           <w:p>
             <w:pPr>
@@ -3117,7 +3151,7 @@
         </w:tc>
         <w:tc>
           <w:tcPr>
-            <w:tcW w:w="5468" w:type="dxa"/>
+            <w:tcW w:w="5374" w:type="dxa"/>
           </w:tcPr>
           <w:p>
             <w:pPr>
@@ -3145,7 +3179,7 @@
       <w:tr>
         <w:tc>
           <w:tcPr>
-            <w:tcW w:w="3510" w:type="dxa"/>
+            <w:tcW w:w="3454" w:type="dxa"/>
           </w:tcPr>
           <w:p>
             <w:pPr>
@@ -3172,7 +3206,7 @@
         </w:tc>
         <w:tc>
           <w:tcPr>
-            <w:tcW w:w="5468" w:type="dxa"/>
+            <w:tcW w:w="5374" w:type="dxa"/>
           </w:tcPr>
           <w:p>
             <w:pPr>
@@ -3240,7 +3274,7 @@
       <w:tr>
         <w:tc>
           <w:tcPr>
-            <w:tcW w:w="3510" w:type="dxa"/>
+            <w:tcW w:w="3454" w:type="dxa"/>
           </w:tcPr>
           <w:p>
             <w:pPr>
@@ -3269,7 +3303,7 @@
         </w:tc>
         <w:tc>
           <w:tcPr>
-            <w:tcW w:w="5468" w:type="dxa"/>
+            <w:tcW w:w="5374" w:type="dxa"/>
           </w:tcPr>
           <w:p>
             <w:pPr>
@@ -3287,7 +3321,7 @@
       <w:tr>
         <w:tc>
           <w:tcPr>
-            <w:tcW w:w="3510" w:type="dxa"/>
+            <w:tcW w:w="3454" w:type="dxa"/>
           </w:tcPr>
           <w:p>
             <w:pPr>
@@ -3314,7 +3348,7 @@
         </w:tc>
         <w:tc>
           <w:tcPr>
-            <w:tcW w:w="5468" w:type="dxa"/>
+            <w:tcW w:w="5374" w:type="dxa"/>
           </w:tcPr>
           <w:p>
             <w:pPr>
@@ -4842,33 +4876,6 @@
     </w:p>
     <w:p>
       <w:pPr>
-        <w:rPr>
-          <w:rFonts w:ascii="Arial" w:hAnsi="Arial" w:cs="Arial"/>
-          <w:sz w:val="24"/>
-          <w:szCs w:val="24"/>
-        </w:rPr>
-      </w:pPr>
-    </w:p>
-    <w:p>
-      <w:pPr>
-        <w:rPr>
-          <w:rFonts w:ascii="Arial" w:hAnsi="Arial" w:cs="Arial"/>
-          <w:sz w:val="24"/>
-          <w:szCs w:val="24"/>
-        </w:rPr>
-      </w:pPr>
-    </w:p>
-    <w:p>
-      <w:pPr>
-        <w:rPr>
-          <w:rFonts w:ascii="Arial" w:hAnsi="Arial" w:cs="Arial"/>
-          <w:sz w:val="24"/>
-          <w:szCs w:val="24"/>
-        </w:rPr>
-      </w:pPr>
-    </w:p>
-    <w:p>
-      <w:pPr>
         <w:pStyle w:val="Heading3"/>
         <w:rPr>
           <w:rFonts w:ascii="Arial" w:hAnsi="Arial" w:cs="Arial"/>
@@ -4876,7 +4883,7 @@
         </w:rPr>
       </w:pPr>
       <w:bookmarkStart w:id="17" w:name="_Toc21016149"/>
-      <w:bookmarkStart w:id="18" w:name="_Toc25860605"/>
+      <w:bookmarkStart w:id="18" w:name="_Toc25919783"/>
       <w:r>
         <w:rPr>
           <w:rFonts w:ascii="Arial" w:hAnsi="Arial" w:cs="Arial"/>
@@ -4932,6 +4939,7 @@
       <w:pPr>
         <w:rPr>
           <w:rFonts w:ascii="Arial" w:hAnsi="Arial" w:cs="Arial"/>
+          <w:b/>
           <w:sz w:val="24"/>
           <w:szCs w:val="24"/>
         </w:rPr>
@@ -4940,12 +4948,22 @@
       <w:r>
         <w:rPr>
           <w:rFonts w:ascii="Arial" w:hAnsi="Arial" w:cs="Arial"/>
+          <w:b/>
           <w:sz w:val="24"/>
           <w:szCs w:val="24"/>
         </w:rPr>
         <w:t>Requirements</w:t>
       </w:r>
       <w:bookmarkEnd w:id="19"/>
+      <w:r>
+        <w:rPr>
+          <w:rFonts w:ascii="Arial" w:hAnsi="Arial" w:cs="Arial"/>
+          <w:b/>
+          <w:sz w:val="24"/>
+          <w:szCs w:val="24"/>
+        </w:rPr>
+        <w:br/>
+      </w:r>
     </w:p>
     <w:tbl>
       <w:tblPr>
@@ -5499,7 +5517,6 @@
                 <w:szCs w:val="24"/>
                 <w:lang w:val="en-US"/>
               </w:rPr>
-              <w:lastRenderedPageBreak/>
               <w:t xml:space="preserve">Description of the requirement:  </w:t>
             </w:r>
           </w:p>
@@ -5563,6 +5580,7 @@
                 <w:szCs w:val="24"/>
                 <w:lang w:val="en-US"/>
               </w:rPr>
+              <w:lastRenderedPageBreak/>
               <w:t>Non-functional requirement:</w:t>
             </w:r>
           </w:p>
@@ -6010,7 +6028,7 @@
         </w:rPr>
       </w:pPr>
       <w:bookmarkStart w:id="20" w:name="_Toc21016151"/>
-      <w:bookmarkStart w:id="21" w:name="_Toc25860606"/>
+      <w:bookmarkStart w:id="21" w:name="_Toc25919784"/>
       <w:r>
         <w:rPr>
           <w:rFonts w:ascii="Arial" w:hAnsi="Arial" w:cs="Arial"/>
@@ -6050,6 +6068,7 @@
       <w:pPr>
         <w:rPr>
           <w:rFonts w:ascii="Arial" w:hAnsi="Arial" w:cs="Arial"/>
+          <w:b/>
           <w:sz w:val="24"/>
           <w:szCs w:val="24"/>
         </w:rPr>
@@ -6058,12 +6077,22 @@
       <w:r>
         <w:rPr>
           <w:rFonts w:ascii="Arial" w:hAnsi="Arial" w:cs="Arial"/>
+          <w:b/>
           <w:sz w:val="24"/>
           <w:szCs w:val="24"/>
         </w:rPr>
         <w:t>Requirements</w:t>
       </w:r>
       <w:bookmarkEnd w:id="22"/>
+      <w:r>
+        <w:rPr>
+          <w:rFonts w:ascii="Arial" w:hAnsi="Arial" w:cs="Arial"/>
+          <w:b/>
+          <w:sz w:val="24"/>
+          <w:szCs w:val="24"/>
+        </w:rPr>
+        <w:br/>
+      </w:r>
     </w:p>
     <w:tbl>
       <w:tblPr>
@@ -6338,7 +6367,6 @@
                 <w:szCs w:val="24"/>
                 <w:lang w:val="en-US"/>
               </w:rPr>
-              <w:lastRenderedPageBreak/>
               <w:t>Non-functional requirement:</w:t>
             </w:r>
           </w:p>
@@ -6384,6 +6412,7 @@
                 <w:szCs w:val="24"/>
                 <w:lang w:val="en-US"/>
               </w:rPr>
+              <w:lastRenderedPageBreak/>
               <w:t>Priority of the requirement:</w:t>
             </w:r>
           </w:p>
@@ -7103,16 +7132,6 @@
     </w:p>
     <w:p>
       <w:pPr>
-        <w:jc w:val="both"/>
-        <w:rPr>
-          <w:rFonts w:ascii="Arial" w:hAnsi="Arial" w:cs="Arial"/>
-          <w:sz w:val="24"/>
-          <w:szCs w:val="24"/>
-        </w:rPr>
-      </w:pPr>
-    </w:p>
-    <w:p>
-      <w:pPr>
         <w:pStyle w:val="Heading3"/>
         <w:rPr>
           <w:rFonts w:ascii="Arial" w:hAnsi="Arial" w:cs="Arial"/>
@@ -7120,7 +7139,7 @@
         </w:rPr>
       </w:pPr>
       <w:bookmarkStart w:id="23" w:name="_Toc21016153"/>
-      <w:bookmarkStart w:id="24" w:name="_Toc25860607"/>
+      <w:bookmarkStart w:id="24" w:name="_Toc25919785"/>
       <w:r>
         <w:rPr>
           <w:rFonts w:ascii="Arial" w:hAnsi="Arial" w:cs="Arial"/>
@@ -7153,8 +7172,18 @@
           <w:sz w:val="24"/>
           <w:szCs w:val="24"/>
         </w:rPr>
-        <w:t xml:space="preserve">Module in charge of detecting violent actions in real time, with the images captured by the video surveillance camera will show an alarm when a violent physical activity </w:t>
-      </w:r>
+        <w:t>Module in charge of detecting violent actions in real time, with the images captured by the video surveillance camera will show an alarm when a violent physical activity is occurring in the region of interest. In this module there will be a historical panel where it will show all the events that have occurred, this to have greater control over all the violent physical actions captured by the system.</w:t>
+      </w:r>
+    </w:p>
+    <w:p>
+      <w:pPr>
+        <w:rPr>
+          <w:rFonts w:ascii="Arial" w:hAnsi="Arial" w:cs="Arial"/>
+          <w:sz w:val="24"/>
+          <w:szCs w:val="24"/>
+        </w:rPr>
+      </w:pPr>
+      <w:bookmarkStart w:id="25" w:name="_Toc21016154"/>
       <w:r>
         <w:rPr>
           <w:rFonts w:ascii="Arial" w:hAnsi="Arial" w:cs="Arial"/>
@@ -7162,24 +7191,6 @@
           <w:szCs w:val="24"/>
         </w:rPr>
         <w:lastRenderedPageBreak/>
-        <w:t>is occurring in the region of interest. In this module there will be a historical panel where it will show all the events that have occurred, this to have greater control over all the violent physical actions captured by the system.</w:t>
-      </w:r>
-    </w:p>
-    <w:p>
-      <w:pPr>
-        <w:rPr>
-          <w:rFonts w:ascii="Arial" w:hAnsi="Arial" w:cs="Arial"/>
-          <w:sz w:val="24"/>
-          <w:szCs w:val="24"/>
-        </w:rPr>
-      </w:pPr>
-      <w:bookmarkStart w:id="25" w:name="_Toc21016154"/>
-      <w:r>
-        <w:rPr>
-          <w:rFonts w:ascii="Arial" w:hAnsi="Arial" w:cs="Arial"/>
-          <w:sz w:val="24"/>
-          <w:szCs w:val="24"/>
-        </w:rPr>
         <w:t>Requirements</w:t>
       </w:r>
       <w:bookmarkEnd w:id="25"/>
@@ -7531,7 +7542,7 @@
         </w:rPr>
       </w:pPr>
       <w:bookmarkStart w:id="26" w:name="_Toc21016155"/>
-      <w:bookmarkStart w:id="27" w:name="_Toc25860608"/>
+      <w:bookmarkStart w:id="27" w:name="_Toc25919786"/>
       <w:r>
         <w:rPr>
           <w:rFonts w:ascii="Arial" w:hAnsi="Arial" w:cs="Arial"/>
@@ -7629,15 +7640,6 @@
     </w:p>
     <w:p>
       <w:pPr>
-        <w:rPr>
-          <w:rFonts w:ascii="Arial" w:hAnsi="Arial" w:cs="Arial"/>
-          <w:sz w:val="24"/>
-          <w:szCs w:val="24"/>
-        </w:rPr>
-      </w:pPr>
-    </w:p>
-    <w:p>
-      <w:pPr>
         <w:pStyle w:val="Heading2"/>
         <w:rPr>
           <w:rFonts w:ascii="Arial" w:hAnsi="Arial" w:cs="Arial"/>
@@ -7647,7 +7649,7 @@
         </w:rPr>
       </w:pPr>
       <w:bookmarkStart w:id="28" w:name="_Toc21016156"/>
-      <w:bookmarkStart w:id="29" w:name="_Toc25860609"/>
+      <w:bookmarkStart w:id="29" w:name="_Toc25919787"/>
       <w:r>
         <w:rPr>
           <w:rFonts w:ascii="Arial" w:hAnsi="Arial" w:cs="Arial"/>
@@ -7704,7 +7706,6 @@
           <w:rFonts w:ascii="Arial" w:hAnsi="Arial" w:cs="Arial"/>
           <w:lang w:val="en-US"/>
         </w:rPr>
-        <w:lastRenderedPageBreak/>
         <w:t>Python</w:t>
       </w:r>
     </w:p>
@@ -7801,7 +7802,7 @@
         </w:rPr>
       </w:pPr>
       <w:bookmarkStart w:id="30" w:name="_Toc21016157"/>
-      <w:bookmarkStart w:id="31" w:name="_Toc25860610"/>
+      <w:bookmarkStart w:id="31" w:name="_Toc25919788"/>
       <w:r>
         <w:rPr>
           <w:rFonts w:ascii="Arial" w:hAnsi="Arial" w:cs="Arial"/>
@@ -7897,15 +7898,6 @@
     </w:p>
     <w:p>
       <w:pPr>
-        <w:rPr>
-          <w:rFonts w:ascii="Arial" w:hAnsi="Arial" w:cs="Arial"/>
-          <w:sz w:val="24"/>
-          <w:szCs w:val="24"/>
-        </w:rPr>
-      </w:pPr>
-    </w:p>
-    <w:p>
-      <w:pPr>
         <w:pStyle w:val="Heading2"/>
         <w:rPr>
           <w:rFonts w:ascii="Arial" w:hAnsi="Arial" w:cs="Arial"/>
@@ -7914,7 +7906,7 @@
         </w:rPr>
       </w:pPr>
       <w:bookmarkStart w:id="32" w:name="_Toc21016158"/>
-      <w:bookmarkStart w:id="33" w:name="_Toc25860611"/>
+      <w:bookmarkStart w:id="33" w:name="_Toc25919789"/>
       <w:r>
         <w:rPr>
           <w:rFonts w:ascii="Arial" w:hAnsi="Arial" w:cs="Arial"/>
@@ -7936,6 +7928,7 @@
     </w:p>
     <w:p>
       <w:pPr>
+        <w:jc w:val="both"/>
         <w:rPr>
           <w:rFonts w:ascii="Arial" w:hAnsi="Arial" w:cs="Arial"/>
           <w:sz w:val="24"/>
@@ -8080,7 +8073,7 @@
           <w:szCs w:val="24"/>
         </w:rPr>
       </w:pPr>
-      <w:bookmarkStart w:id="34" w:name="_Toc25860612"/>
+      <w:bookmarkStart w:id="34" w:name="_Toc25919790"/>
       <w:r>
         <w:rPr>
           <w:rFonts w:ascii="Arial" w:hAnsi="Arial" w:cs="Arial"/>
@@ -8168,7 +8161,7 @@
           <w:szCs w:val="24"/>
         </w:rPr>
       </w:pPr>
-      <w:bookmarkStart w:id="35" w:name="_Toc25860613"/>
+      <w:bookmarkStart w:id="35" w:name="_Toc25919791"/>
       <w:r>
         <w:rPr>
           <w:rFonts w:ascii="Arial" w:hAnsi="Arial" w:cs="Arial"/>
@@ -8194,16 +8187,8 @@
     </w:p>
     <w:p>
       <w:pPr>
-        <w:rPr>
-          <w:rFonts w:ascii="Arial" w:hAnsi="Arial" w:cs="Arial"/>
-          <w:sz w:val="24"/>
-          <w:szCs w:val="24"/>
-        </w:rPr>
-      </w:pPr>
-    </w:p>
-    <w:p>
-      <w:pPr>
         <w:pStyle w:val="Heading2"/>
+        <w:jc w:val="both"/>
         <w:rPr>
           <w:rFonts w:ascii="Arial" w:hAnsi="Arial" w:cs="Arial"/>
           <w:sz w:val="24"/>
@@ -8212,7 +8197,7 @@
         </w:rPr>
       </w:pPr>
       <w:bookmarkStart w:id="36" w:name="_Toc25251299"/>
-      <w:bookmarkStart w:id="37" w:name="_Toc25860614"/>
+      <w:bookmarkStart w:id="37" w:name="_Toc25919792"/>
       <w:r>
         <w:rPr>
           <w:rFonts w:ascii="Arial" w:hAnsi="Arial" w:cs="Arial"/>
@@ -8236,6 +8221,7 @@
     </w:p>
     <w:p>
       <w:pPr>
+        <w:jc w:val="both"/>
         <w:rPr>
           <w:rFonts w:ascii="Arial" w:hAnsi="Arial" w:cs="Arial"/>
           <w:sz w:val="24"/>
@@ -8278,7 +8264,7 @@
       <w:tr>
         <w:tc>
           <w:tcPr>
-            <w:tcW w:w="8978" w:type="dxa"/>
+            <w:tcW w:w="8828" w:type="dxa"/>
             <w:gridSpan w:val="4"/>
           </w:tcPr>
           <w:p>
@@ -8307,7 +8293,7 @@
       <w:tr>
         <w:tc>
           <w:tcPr>
-            <w:tcW w:w="2992" w:type="dxa"/>
+            <w:tcW w:w="2935" w:type="dxa"/>
           </w:tcPr>
           <w:p>
             <w:pPr>
@@ -8333,7 +8319,7 @@
         </w:tc>
         <w:tc>
           <w:tcPr>
-            <w:tcW w:w="2993" w:type="dxa"/>
+            <w:tcW w:w="2943" w:type="dxa"/>
             <w:gridSpan w:val="2"/>
           </w:tcPr>
           <w:p>
@@ -8360,7 +8346,7 @@
         </w:tc>
         <w:tc>
           <w:tcPr>
-            <w:tcW w:w="2993" w:type="dxa"/>
+            <w:tcW w:w="2950" w:type="dxa"/>
           </w:tcPr>
           <w:p>
             <w:pPr>
@@ -8388,7 +8374,7 @@
       <w:tr>
         <w:tc>
           <w:tcPr>
-            <w:tcW w:w="4489" w:type="dxa"/>
+            <w:tcW w:w="4412" w:type="dxa"/>
             <w:gridSpan w:val="2"/>
           </w:tcPr>
           <w:p>
@@ -8415,7 +8401,7 @@
         </w:tc>
         <w:tc>
           <w:tcPr>
-            <w:tcW w:w="4489" w:type="dxa"/>
+            <w:tcW w:w="4416" w:type="dxa"/>
             <w:gridSpan w:val="2"/>
           </w:tcPr>
           <w:p>
@@ -8444,7 +8430,7 @@
       <w:tr>
         <w:tc>
           <w:tcPr>
-            <w:tcW w:w="4489" w:type="dxa"/>
+            <w:tcW w:w="4412" w:type="dxa"/>
             <w:gridSpan w:val="2"/>
           </w:tcPr>
           <w:p>
@@ -8471,7 +8457,7 @@
         </w:tc>
         <w:tc>
           <w:tcPr>
-            <w:tcW w:w="4489" w:type="dxa"/>
+            <w:tcW w:w="4416" w:type="dxa"/>
             <w:gridSpan w:val="2"/>
           </w:tcPr>
           <w:p>
@@ -8511,7 +8497,7 @@
       <w:tr>
         <w:tc>
           <w:tcPr>
-            <w:tcW w:w="4489" w:type="dxa"/>
+            <w:tcW w:w="4412" w:type="dxa"/>
             <w:gridSpan w:val="2"/>
           </w:tcPr>
           <w:p>
@@ -8538,7 +8524,7 @@
         </w:tc>
         <w:tc>
           <w:tcPr>
-            <w:tcW w:w="4489" w:type="dxa"/>
+            <w:tcW w:w="4416" w:type="dxa"/>
             <w:gridSpan w:val="2"/>
           </w:tcPr>
           <w:p>
@@ -8567,7 +8553,7 @@
       <w:tr>
         <w:tc>
           <w:tcPr>
-            <w:tcW w:w="4489" w:type="dxa"/>
+            <w:tcW w:w="4412" w:type="dxa"/>
             <w:gridSpan w:val="2"/>
           </w:tcPr>
           <w:p>
@@ -8594,7 +8580,7 @@
         </w:tc>
         <w:tc>
           <w:tcPr>
-            <w:tcW w:w="4489" w:type="dxa"/>
+            <w:tcW w:w="4416" w:type="dxa"/>
             <w:gridSpan w:val="2"/>
           </w:tcPr>
           <w:p>
@@ -8623,7 +8609,7 @@
       <w:tr>
         <w:tc>
           <w:tcPr>
-            <w:tcW w:w="4489" w:type="dxa"/>
+            <w:tcW w:w="4412" w:type="dxa"/>
             <w:gridSpan w:val="2"/>
           </w:tcPr>
           <w:p>
@@ -8650,7 +8636,7 @@
         </w:tc>
         <w:tc>
           <w:tcPr>
-            <w:tcW w:w="4489" w:type="dxa"/>
+            <w:tcW w:w="4416" w:type="dxa"/>
             <w:gridSpan w:val="2"/>
           </w:tcPr>
           <w:p>
@@ -8679,7 +8665,7 @@
       <w:tr>
         <w:tc>
           <w:tcPr>
-            <w:tcW w:w="4489" w:type="dxa"/>
+            <w:tcW w:w="4412" w:type="dxa"/>
             <w:gridSpan w:val="2"/>
           </w:tcPr>
           <w:p>
@@ -8709,7 +8695,7 @@
         </w:tc>
         <w:tc>
           <w:tcPr>
-            <w:tcW w:w="4489" w:type="dxa"/>
+            <w:tcW w:w="4416" w:type="dxa"/>
             <w:gridSpan w:val="2"/>
           </w:tcPr>
           <w:p>
@@ -8738,7 +8724,7 @@
       <w:tr>
         <w:tc>
           <w:tcPr>
-            <w:tcW w:w="4489" w:type="dxa"/>
+            <w:tcW w:w="4412" w:type="dxa"/>
             <w:gridSpan w:val="2"/>
           </w:tcPr>
           <w:p>
@@ -8768,7 +8754,7 @@
         </w:tc>
         <w:tc>
           <w:tcPr>
-            <w:tcW w:w="4489" w:type="dxa"/>
+            <w:tcW w:w="4416" w:type="dxa"/>
             <w:gridSpan w:val="2"/>
           </w:tcPr>
           <w:p>
@@ -8797,7 +8783,7 @@
       <w:tr>
         <w:tc>
           <w:tcPr>
-            <w:tcW w:w="4489" w:type="dxa"/>
+            <w:tcW w:w="4412" w:type="dxa"/>
             <w:gridSpan w:val="2"/>
           </w:tcPr>
           <w:p>
@@ -8827,7 +8813,7 @@
         </w:tc>
         <w:tc>
           <w:tcPr>
-            <w:tcW w:w="4489" w:type="dxa"/>
+            <w:tcW w:w="4416" w:type="dxa"/>
             <w:gridSpan w:val="2"/>
           </w:tcPr>
           <w:p>
@@ -8853,103 +8839,6 @@
           </w:p>
         </w:tc>
       </w:tr>
-      <w:tr>
-        <w:tc>
-          <w:tcPr>
-            <w:tcW w:w="4489" w:type="dxa"/>
-            <w:gridSpan w:val="2"/>
-          </w:tcPr>
-          <w:p>
-            <w:pPr>
-              <w:keepNext/>
-              <w:keepLines/>
-              <w:rPr>
-                <w:rFonts w:ascii="Arial" w:hAnsi="Arial" w:cs="Arial"/>
-                <w:sz w:val="24"/>
-                <w:szCs w:val="24"/>
-                <w:lang w:val="en-US"/>
-              </w:rPr>
-            </w:pPr>
-            <w:r>
-              <w:rPr>
-                <w:rFonts w:ascii="Arial" w:hAnsi="Arial" w:cs="Arial"/>
-                <w:sz w:val="24"/>
-                <w:szCs w:val="24"/>
-                <w:lang w:val="en-US"/>
-              </w:rPr>
-              <w:t>Decision</w:t>
-            </w:r>
-          </w:p>
-        </w:tc>
-        <w:tc>
-          <w:tcPr>
-            <w:tcW w:w="4489" w:type="dxa"/>
-            <w:gridSpan w:val="2"/>
-          </w:tcPr>
-          <w:p>
-            <w:pPr>
-              <w:keepNext/>
-              <w:keepLines/>
-              <w:rPr>
-                <w:rFonts w:ascii="Arial" w:hAnsi="Arial" w:cs="Arial"/>
-                <w:sz w:val="24"/>
-                <w:szCs w:val="24"/>
-                <w:lang w:val="en-US"/>
-              </w:rPr>
-            </w:pPr>
-          </w:p>
-        </w:tc>
-      </w:tr>
-      <w:tr>
-        <w:tc>
-          <w:tcPr>
-            <w:tcW w:w="4489" w:type="dxa"/>
-            <w:gridSpan w:val="2"/>
-          </w:tcPr>
-          <w:p>
-            <w:pPr>
-              <w:keepNext/>
-              <w:keepLines/>
-              <w:tabs>
-                <w:tab w:val="left" w:pos="1195"/>
-              </w:tabs>
-              <w:rPr>
-                <w:rFonts w:ascii="Arial" w:hAnsi="Arial" w:cs="Arial"/>
-                <w:sz w:val="24"/>
-                <w:szCs w:val="24"/>
-                <w:lang w:val="en-US"/>
-              </w:rPr>
-            </w:pPr>
-            <w:r>
-              <w:rPr>
-                <w:rFonts w:ascii="Arial" w:hAnsi="Arial" w:cs="Arial"/>
-                <w:sz w:val="24"/>
-                <w:szCs w:val="24"/>
-                <w:lang w:val="en-US"/>
-              </w:rPr>
-              <w:t xml:space="preserve">Reasons for the decision </w:t>
-            </w:r>
-          </w:p>
-        </w:tc>
-        <w:tc>
-          <w:tcPr>
-            <w:tcW w:w="4489" w:type="dxa"/>
-            <w:gridSpan w:val="2"/>
-          </w:tcPr>
-          <w:p>
-            <w:pPr>
-              <w:keepNext/>
-              <w:keepLines/>
-              <w:rPr>
-                <w:rFonts w:ascii="Arial" w:hAnsi="Arial" w:cs="Arial"/>
-                <w:sz w:val="24"/>
-                <w:szCs w:val="24"/>
-                <w:lang w:val="en-US"/>
-              </w:rPr>
-            </w:pPr>
-          </w:p>
-        </w:tc>
-      </w:tr>
     </w:tbl>
     <w:p>
       <w:pPr>
@@ -8962,15 +8851,6 @@
     </w:p>
     <w:p>
       <w:pPr>
-        <w:rPr>
-          <w:rFonts w:ascii="Arial" w:hAnsi="Arial" w:cs="Arial"/>
-          <w:sz w:val="24"/>
-          <w:szCs w:val="24"/>
-        </w:rPr>
-      </w:pPr>
-    </w:p>
-    <w:p>
-      <w:pPr>
         <w:pStyle w:val="Heading2"/>
         <w:rPr>
           <w:rFonts w:ascii="Arial" w:hAnsi="Arial" w:cs="Arial"/>
@@ -8980,7 +8860,7 @@
         </w:rPr>
       </w:pPr>
       <w:bookmarkStart w:id="38" w:name="_Toc25251300"/>
-      <w:bookmarkStart w:id="39" w:name="_Toc25860615"/>
+      <w:bookmarkStart w:id="39" w:name="_Toc25919793"/>
       <w:r>
         <w:rPr>
           <w:rFonts w:ascii="Arial" w:hAnsi="Arial" w:cs="Arial"/>
@@ -9007,6 +8887,7 @@
         <w:keepNext/>
         <w:keepLines/>
         <w:spacing w:after="0"/>
+        <w:jc w:val="both"/>
         <w:rPr>
           <w:rFonts w:ascii="Arial" w:hAnsi="Arial" w:cs="Arial"/>
           <w:sz w:val="24"/>
@@ -9021,6 +8902,19 @@
         </w:rPr>
         <w:t>Users require that weapons such as knives and guns are also detected, for this reason the following requirement is made.</w:t>
       </w:r>
+    </w:p>
+    <w:p>
+      <w:pPr>
+        <w:keepNext/>
+        <w:keepLines/>
+        <w:spacing w:after="0"/>
+        <w:jc w:val="both"/>
+        <w:rPr>
+          <w:rFonts w:ascii="Arial" w:hAnsi="Arial" w:cs="Arial"/>
+          <w:sz w:val="24"/>
+          <w:szCs w:val="24"/>
+        </w:rPr>
+      </w:pPr>
     </w:p>
     <w:tbl>
       <w:tblPr>
@@ -9037,7 +8931,7 @@
       <w:tr>
         <w:tc>
           <w:tcPr>
-            <w:tcW w:w="8978" w:type="dxa"/>
+            <w:tcW w:w="8828" w:type="dxa"/>
             <w:gridSpan w:val="4"/>
           </w:tcPr>
           <w:p>
@@ -9067,7 +8961,7 @@
       <w:tr>
         <w:tc>
           <w:tcPr>
-            <w:tcW w:w="2992" w:type="dxa"/>
+            <w:tcW w:w="2935" w:type="dxa"/>
           </w:tcPr>
           <w:p>
             <w:pPr>
@@ -9094,7 +8988,7 @@
         </w:tc>
         <w:tc>
           <w:tcPr>
-            <w:tcW w:w="2993" w:type="dxa"/>
+            <w:tcW w:w="2943" w:type="dxa"/>
             <w:gridSpan w:val="2"/>
           </w:tcPr>
           <w:p>
@@ -9119,7 +9013,7 @@
         </w:tc>
         <w:tc>
           <w:tcPr>
-            <w:tcW w:w="2993" w:type="dxa"/>
+            <w:tcW w:w="2950" w:type="dxa"/>
           </w:tcPr>
           <w:p>
             <w:pPr>
@@ -9145,7 +9039,7 @@
       <w:tr>
         <w:tc>
           <w:tcPr>
-            <w:tcW w:w="4489" w:type="dxa"/>
+            <w:tcW w:w="4412" w:type="dxa"/>
             <w:gridSpan w:val="2"/>
           </w:tcPr>
           <w:p>
@@ -9172,7 +9066,7 @@
         </w:tc>
         <w:tc>
           <w:tcPr>
-            <w:tcW w:w="4489" w:type="dxa"/>
+            <w:tcW w:w="4416" w:type="dxa"/>
             <w:gridSpan w:val="2"/>
           </w:tcPr>
           <w:p>
@@ -9201,7 +9095,7 @@
       <w:tr>
         <w:tc>
           <w:tcPr>
-            <w:tcW w:w="4489" w:type="dxa"/>
+            <w:tcW w:w="4412" w:type="dxa"/>
             <w:gridSpan w:val="2"/>
           </w:tcPr>
           <w:p>
@@ -9228,7 +9122,7 @@
         </w:tc>
         <w:tc>
           <w:tcPr>
-            <w:tcW w:w="4489" w:type="dxa"/>
+            <w:tcW w:w="4416" w:type="dxa"/>
             <w:gridSpan w:val="2"/>
           </w:tcPr>
           <w:p>
@@ -9268,7 +9162,7 @@
       <w:tr>
         <w:tc>
           <w:tcPr>
-            <w:tcW w:w="4489" w:type="dxa"/>
+            <w:tcW w:w="4412" w:type="dxa"/>
             <w:gridSpan w:val="2"/>
           </w:tcPr>
           <w:p>
@@ -9295,7 +9189,7 @@
         </w:tc>
         <w:tc>
           <w:tcPr>
-            <w:tcW w:w="4489" w:type="dxa"/>
+            <w:tcW w:w="4416" w:type="dxa"/>
             <w:gridSpan w:val="2"/>
           </w:tcPr>
           <w:p>
@@ -9324,7 +9218,7 @@
       <w:tr>
         <w:tc>
           <w:tcPr>
-            <w:tcW w:w="4489" w:type="dxa"/>
+            <w:tcW w:w="4412" w:type="dxa"/>
             <w:gridSpan w:val="2"/>
           </w:tcPr>
           <w:p>
@@ -9351,7 +9245,7 @@
         </w:tc>
         <w:tc>
           <w:tcPr>
-            <w:tcW w:w="4489" w:type="dxa"/>
+            <w:tcW w:w="4416" w:type="dxa"/>
             <w:gridSpan w:val="2"/>
           </w:tcPr>
           <w:p>
@@ -9380,7 +9274,7 @@
       <w:tr>
         <w:tc>
           <w:tcPr>
-            <w:tcW w:w="4489" w:type="dxa"/>
+            <w:tcW w:w="4412" w:type="dxa"/>
             <w:gridSpan w:val="2"/>
           </w:tcPr>
           <w:p>
@@ -9407,7 +9301,7 @@
         </w:tc>
         <w:tc>
           <w:tcPr>
-            <w:tcW w:w="4489" w:type="dxa"/>
+            <w:tcW w:w="4416" w:type="dxa"/>
             <w:gridSpan w:val="2"/>
           </w:tcPr>
           <w:p>
@@ -9436,7 +9330,7 @@
       <w:tr>
         <w:tc>
           <w:tcPr>
-            <w:tcW w:w="4489" w:type="dxa"/>
+            <w:tcW w:w="4412" w:type="dxa"/>
             <w:gridSpan w:val="2"/>
           </w:tcPr>
           <w:p>
@@ -9466,7 +9360,7 @@
         </w:tc>
         <w:tc>
           <w:tcPr>
-            <w:tcW w:w="4489" w:type="dxa"/>
+            <w:tcW w:w="4416" w:type="dxa"/>
             <w:gridSpan w:val="2"/>
           </w:tcPr>
           <w:p>
@@ -9495,7 +9389,7 @@
       <w:tr>
         <w:tc>
           <w:tcPr>
-            <w:tcW w:w="4489" w:type="dxa"/>
+            <w:tcW w:w="4412" w:type="dxa"/>
             <w:gridSpan w:val="2"/>
           </w:tcPr>
           <w:p>
@@ -9525,7 +9419,7 @@
         </w:tc>
         <w:tc>
           <w:tcPr>
-            <w:tcW w:w="4489" w:type="dxa"/>
+            <w:tcW w:w="4416" w:type="dxa"/>
             <w:gridSpan w:val="2"/>
           </w:tcPr>
           <w:p>
@@ -9554,7 +9448,7 @@
       <w:tr>
         <w:tc>
           <w:tcPr>
-            <w:tcW w:w="4489" w:type="dxa"/>
+            <w:tcW w:w="4412" w:type="dxa"/>
             <w:gridSpan w:val="2"/>
           </w:tcPr>
           <w:p>
@@ -9584,7 +9478,7 @@
         </w:tc>
         <w:tc>
           <w:tcPr>
-            <w:tcW w:w="4489" w:type="dxa"/>
+            <w:tcW w:w="4416" w:type="dxa"/>
             <w:gridSpan w:val="2"/>
           </w:tcPr>
           <w:p>
@@ -9610,103 +9504,6 @@
           </w:p>
         </w:tc>
       </w:tr>
-      <w:tr>
-        <w:tc>
-          <w:tcPr>
-            <w:tcW w:w="4489" w:type="dxa"/>
-            <w:gridSpan w:val="2"/>
-          </w:tcPr>
-          <w:p>
-            <w:pPr>
-              <w:keepNext/>
-              <w:keepLines/>
-              <w:rPr>
-                <w:rFonts w:ascii="Arial" w:hAnsi="Arial" w:cs="Arial"/>
-                <w:sz w:val="24"/>
-                <w:szCs w:val="24"/>
-                <w:lang w:val="en-US"/>
-              </w:rPr>
-            </w:pPr>
-            <w:r>
-              <w:rPr>
-                <w:rFonts w:ascii="Arial" w:hAnsi="Arial" w:cs="Arial"/>
-                <w:sz w:val="24"/>
-                <w:szCs w:val="24"/>
-                <w:lang w:val="en-US"/>
-              </w:rPr>
-              <w:t>Decision</w:t>
-            </w:r>
-          </w:p>
-        </w:tc>
-        <w:tc>
-          <w:tcPr>
-            <w:tcW w:w="4489" w:type="dxa"/>
-            <w:gridSpan w:val="2"/>
-          </w:tcPr>
-          <w:p>
-            <w:pPr>
-              <w:keepNext/>
-              <w:keepLines/>
-              <w:rPr>
-                <w:rFonts w:ascii="Arial" w:hAnsi="Arial" w:cs="Arial"/>
-                <w:sz w:val="24"/>
-                <w:szCs w:val="24"/>
-                <w:lang w:val="en-US"/>
-              </w:rPr>
-            </w:pPr>
-          </w:p>
-        </w:tc>
-      </w:tr>
-      <w:tr>
-        <w:tc>
-          <w:tcPr>
-            <w:tcW w:w="4489" w:type="dxa"/>
-            <w:gridSpan w:val="2"/>
-          </w:tcPr>
-          <w:p>
-            <w:pPr>
-              <w:keepNext/>
-              <w:keepLines/>
-              <w:tabs>
-                <w:tab w:val="left" w:pos="1195"/>
-              </w:tabs>
-              <w:rPr>
-                <w:rFonts w:ascii="Arial" w:hAnsi="Arial" w:cs="Arial"/>
-                <w:sz w:val="24"/>
-                <w:szCs w:val="24"/>
-                <w:lang w:val="en-US"/>
-              </w:rPr>
-            </w:pPr>
-            <w:r>
-              <w:rPr>
-                <w:rFonts w:ascii="Arial" w:hAnsi="Arial" w:cs="Arial"/>
-                <w:sz w:val="24"/>
-                <w:szCs w:val="24"/>
-                <w:lang w:val="en-US"/>
-              </w:rPr>
-              <w:t xml:space="preserve">Reasons for the decision </w:t>
-            </w:r>
-          </w:p>
-        </w:tc>
-        <w:tc>
-          <w:tcPr>
-            <w:tcW w:w="4489" w:type="dxa"/>
-            <w:gridSpan w:val="2"/>
-          </w:tcPr>
-          <w:p>
-            <w:pPr>
-              <w:keepNext/>
-              <w:keepLines/>
-              <w:rPr>
-                <w:rFonts w:ascii="Arial" w:hAnsi="Arial" w:cs="Arial"/>
-                <w:sz w:val="24"/>
-                <w:szCs w:val="24"/>
-                <w:lang w:val="en-US"/>
-              </w:rPr>
-            </w:pPr>
-          </w:p>
-        </w:tc>
-      </w:tr>
     </w:tbl>
     <w:p>
       <w:pPr>
@@ -9737,7 +9534,7 @@
         </w:rPr>
       </w:pPr>
       <w:bookmarkStart w:id="41" w:name="_Toc25251301"/>
-      <w:bookmarkStart w:id="42" w:name="_Toc25860616"/>
+      <w:bookmarkStart w:id="42" w:name="_Toc25919794"/>
       <w:r>
         <w:rPr>
           <w:rFonts w:ascii="Arial" w:hAnsi="Arial" w:cs="Arial"/>
@@ -9765,6 +9562,7 @@
         <w:keepNext/>
         <w:keepLines/>
         <w:spacing w:after="0"/>
+        <w:jc w:val="both"/>
         <w:rPr>
           <w:rFonts w:ascii="Arial" w:hAnsi="Arial" w:cs="Arial"/>
           <w:sz w:val="24"/>
@@ -9779,6 +9577,19 @@
         </w:rPr>
         <w:t>The users are worried about the size of the videos that are saved in AVI, this video quality is very good but when saving it to the computers the storage units will fill very fast, for this reason the following requirement is made.</w:t>
       </w:r>
+    </w:p>
+    <w:p>
+      <w:pPr>
+        <w:keepNext/>
+        <w:keepLines/>
+        <w:spacing w:after="0"/>
+        <w:jc w:val="both"/>
+        <w:rPr>
+          <w:rFonts w:ascii="Arial" w:hAnsi="Arial" w:cs="Arial"/>
+          <w:sz w:val="24"/>
+          <w:szCs w:val="24"/>
+        </w:rPr>
+      </w:pPr>
     </w:p>
     <w:tbl>
       <w:tblPr>
@@ -9795,7 +9606,7 @@
       <w:tr>
         <w:tc>
           <w:tcPr>
-            <w:tcW w:w="8978" w:type="dxa"/>
+            <w:tcW w:w="8828" w:type="dxa"/>
             <w:gridSpan w:val="4"/>
           </w:tcPr>
           <w:p>
@@ -9825,7 +9636,7 @@
       <w:tr>
         <w:tc>
           <w:tcPr>
-            <w:tcW w:w="2992" w:type="dxa"/>
+            <w:tcW w:w="2935" w:type="dxa"/>
           </w:tcPr>
           <w:p>
             <w:pPr>
@@ -9852,7 +9663,7 @@
         </w:tc>
         <w:tc>
           <w:tcPr>
-            <w:tcW w:w="2993" w:type="dxa"/>
+            <w:tcW w:w="2943" w:type="dxa"/>
             <w:gridSpan w:val="2"/>
           </w:tcPr>
           <w:p>
@@ -9877,7 +9688,7 @@
         </w:tc>
         <w:tc>
           <w:tcPr>
-            <w:tcW w:w="2993" w:type="dxa"/>
+            <w:tcW w:w="2950" w:type="dxa"/>
           </w:tcPr>
           <w:p>
             <w:pPr>
@@ -9903,7 +9714,7 @@
       <w:tr>
         <w:tc>
           <w:tcPr>
-            <w:tcW w:w="4489" w:type="dxa"/>
+            <w:tcW w:w="4412" w:type="dxa"/>
             <w:gridSpan w:val="2"/>
           </w:tcPr>
           <w:p>
@@ -9930,7 +9741,7 @@
         </w:tc>
         <w:tc>
           <w:tcPr>
-            <w:tcW w:w="4489" w:type="dxa"/>
+            <w:tcW w:w="4416" w:type="dxa"/>
             <w:gridSpan w:val="2"/>
           </w:tcPr>
           <w:p>
@@ -9959,7 +9770,7 @@
       <w:tr>
         <w:tc>
           <w:tcPr>
-            <w:tcW w:w="4489" w:type="dxa"/>
+            <w:tcW w:w="4412" w:type="dxa"/>
             <w:gridSpan w:val="2"/>
           </w:tcPr>
           <w:p>
@@ -9986,7 +9797,7 @@
         </w:tc>
         <w:tc>
           <w:tcPr>
-            <w:tcW w:w="4489" w:type="dxa"/>
+            <w:tcW w:w="4416" w:type="dxa"/>
             <w:gridSpan w:val="2"/>
           </w:tcPr>
           <w:p>
@@ -10026,7 +9837,7 @@
       <w:tr>
         <w:tc>
           <w:tcPr>
-            <w:tcW w:w="4489" w:type="dxa"/>
+            <w:tcW w:w="4412" w:type="dxa"/>
             <w:gridSpan w:val="2"/>
           </w:tcPr>
           <w:p>
@@ -10053,7 +9864,7 @@
         </w:tc>
         <w:tc>
           <w:tcPr>
-            <w:tcW w:w="4489" w:type="dxa"/>
+            <w:tcW w:w="4416" w:type="dxa"/>
             <w:gridSpan w:val="2"/>
           </w:tcPr>
           <w:p>
@@ -10082,7 +9893,7 @@
       <w:tr>
         <w:tc>
           <w:tcPr>
-            <w:tcW w:w="4489" w:type="dxa"/>
+            <w:tcW w:w="4412" w:type="dxa"/>
             <w:gridSpan w:val="2"/>
           </w:tcPr>
           <w:p>
@@ -10109,7 +9920,7 @@
         </w:tc>
         <w:tc>
           <w:tcPr>
-            <w:tcW w:w="4489" w:type="dxa"/>
+            <w:tcW w:w="4416" w:type="dxa"/>
             <w:gridSpan w:val="2"/>
           </w:tcPr>
           <w:p>
@@ -10138,7 +9949,7 @@
       <w:tr>
         <w:tc>
           <w:tcPr>
-            <w:tcW w:w="4489" w:type="dxa"/>
+            <w:tcW w:w="4412" w:type="dxa"/>
             <w:gridSpan w:val="2"/>
           </w:tcPr>
           <w:p>
@@ -10165,7 +9976,7 @@
         </w:tc>
         <w:tc>
           <w:tcPr>
-            <w:tcW w:w="4489" w:type="dxa"/>
+            <w:tcW w:w="4416" w:type="dxa"/>
             <w:gridSpan w:val="2"/>
           </w:tcPr>
           <w:p>
@@ -10194,7 +10005,7 @@
       <w:tr>
         <w:tc>
           <w:tcPr>
-            <w:tcW w:w="4489" w:type="dxa"/>
+            <w:tcW w:w="4412" w:type="dxa"/>
             <w:gridSpan w:val="2"/>
           </w:tcPr>
           <w:p>
@@ -10224,7 +10035,7 @@
         </w:tc>
         <w:tc>
           <w:tcPr>
-            <w:tcW w:w="4489" w:type="dxa"/>
+            <w:tcW w:w="4416" w:type="dxa"/>
             <w:gridSpan w:val="2"/>
           </w:tcPr>
           <w:p>
@@ -10253,7 +10064,7 @@
       <w:tr>
         <w:tc>
           <w:tcPr>
-            <w:tcW w:w="4489" w:type="dxa"/>
+            <w:tcW w:w="4412" w:type="dxa"/>
             <w:gridSpan w:val="2"/>
           </w:tcPr>
           <w:p>
@@ -10283,7 +10094,7 @@
         </w:tc>
         <w:tc>
           <w:tcPr>
-            <w:tcW w:w="4489" w:type="dxa"/>
+            <w:tcW w:w="4416" w:type="dxa"/>
             <w:gridSpan w:val="2"/>
           </w:tcPr>
           <w:p>
@@ -10312,7 +10123,7 @@
       <w:tr>
         <w:tc>
           <w:tcPr>
-            <w:tcW w:w="4489" w:type="dxa"/>
+            <w:tcW w:w="4412" w:type="dxa"/>
             <w:gridSpan w:val="2"/>
           </w:tcPr>
           <w:p>
@@ -10342,7 +10153,7 @@
         </w:tc>
         <w:tc>
           <w:tcPr>
-            <w:tcW w:w="4489" w:type="dxa"/>
+            <w:tcW w:w="4416" w:type="dxa"/>
             <w:gridSpan w:val="2"/>
           </w:tcPr>
           <w:p>
@@ -10368,131 +10179,25 @@
           </w:p>
         </w:tc>
       </w:tr>
-      <w:tr>
-        <w:tc>
-          <w:tcPr>
-            <w:tcW w:w="4489" w:type="dxa"/>
-            <w:gridSpan w:val="2"/>
-          </w:tcPr>
-          <w:p>
-            <w:pPr>
-              <w:keepNext/>
-              <w:keepLines/>
-              <w:rPr>
-                <w:rFonts w:ascii="Arial" w:hAnsi="Arial" w:cs="Arial"/>
-                <w:sz w:val="24"/>
-                <w:szCs w:val="24"/>
-                <w:lang w:val="en-US"/>
-              </w:rPr>
-            </w:pPr>
-            <w:r>
-              <w:rPr>
-                <w:rFonts w:ascii="Arial" w:hAnsi="Arial" w:cs="Arial"/>
-                <w:sz w:val="24"/>
-                <w:szCs w:val="24"/>
-                <w:lang w:val="en-US"/>
-              </w:rPr>
-              <w:t>Decision</w:t>
-            </w:r>
-          </w:p>
-        </w:tc>
-        <w:tc>
-          <w:tcPr>
-            <w:tcW w:w="4489" w:type="dxa"/>
-            <w:gridSpan w:val="2"/>
-          </w:tcPr>
-          <w:p>
-            <w:pPr>
-              <w:keepNext/>
-              <w:keepLines/>
-              <w:rPr>
-                <w:rFonts w:ascii="Arial" w:hAnsi="Arial" w:cs="Arial"/>
-                <w:sz w:val="24"/>
-                <w:szCs w:val="24"/>
-                <w:lang w:val="en-US"/>
-              </w:rPr>
-            </w:pPr>
-          </w:p>
-        </w:tc>
-      </w:tr>
-      <w:tr>
-        <w:tc>
-          <w:tcPr>
-            <w:tcW w:w="4489" w:type="dxa"/>
-            <w:gridSpan w:val="2"/>
-          </w:tcPr>
-          <w:p>
-            <w:pPr>
-              <w:keepNext/>
-              <w:keepLines/>
-              <w:tabs>
-                <w:tab w:val="left" w:pos="1195"/>
-              </w:tabs>
-              <w:rPr>
-                <w:rFonts w:ascii="Arial" w:hAnsi="Arial" w:cs="Arial"/>
-                <w:sz w:val="24"/>
-                <w:szCs w:val="24"/>
-                <w:lang w:val="en-US"/>
-              </w:rPr>
-            </w:pPr>
-            <w:r>
-              <w:rPr>
-                <w:rFonts w:ascii="Arial" w:hAnsi="Arial" w:cs="Arial"/>
-                <w:sz w:val="24"/>
-                <w:szCs w:val="24"/>
-                <w:lang w:val="en-US"/>
-              </w:rPr>
-              <w:t xml:space="preserve">Reasons for the decision </w:t>
-            </w:r>
-          </w:p>
-        </w:tc>
-        <w:tc>
-          <w:tcPr>
-            <w:tcW w:w="4489" w:type="dxa"/>
-            <w:gridSpan w:val="2"/>
-          </w:tcPr>
-          <w:p>
-            <w:pPr>
-              <w:keepNext/>
-              <w:keepLines/>
-              <w:rPr>
-                <w:rFonts w:ascii="Arial" w:hAnsi="Arial" w:cs="Arial"/>
-                <w:sz w:val="24"/>
-                <w:szCs w:val="24"/>
-                <w:lang w:val="en-US"/>
-              </w:rPr>
-            </w:pPr>
-          </w:p>
-        </w:tc>
-      </w:tr>
     </w:tbl>
     <w:p>
       <w:pPr>
-        <w:rPr>
-          <w:rFonts w:ascii="Arial" w:hAnsi="Arial" w:cs="Arial"/>
-          <w:sz w:val="24"/>
-          <w:szCs w:val="24"/>
-        </w:rPr>
-      </w:pPr>
-    </w:p>
-    <w:p>
-      <w:pPr>
-        <w:rPr>
-          <w:rFonts w:ascii="Arial" w:hAnsi="Arial" w:cs="Arial"/>
-          <w:sz w:val="24"/>
-          <w:szCs w:val="24"/>
-        </w:rPr>
-      </w:pPr>
-    </w:p>
-    <w:p>
-      <w:pPr>
         <w:pStyle w:val="Heading1"/>
         <w:rPr>
           <w:rFonts w:ascii="Arial" w:hAnsi="Arial" w:cs="Arial"/>
           <w:szCs w:val="24"/>
         </w:rPr>
       </w:pPr>
-      <w:bookmarkStart w:id="44" w:name="_Toc25860617"/>
+      <w:bookmarkStart w:id="44" w:name="_Toc25919795"/>
+      <w:r>
+        <w:rPr>
+          <w:rFonts w:ascii="Arial" w:hAnsi="Arial" w:cs="Arial"/>
+          <w:szCs w:val="24"/>
+        </w:rPr>
+        <w:br/>
+      </w:r>
+      <w:bookmarkStart w:id="45" w:name="_GoBack"/>
+      <w:bookmarkEnd w:id="45"/>
       <w:r>
         <w:rPr>
           <w:rFonts w:ascii="Arial" w:hAnsi="Arial" w:cs="Arial"/>
@@ -10511,6 +10216,7 @@
     </w:p>
     <w:p>
       <w:pPr>
+        <w:jc w:val="both"/>
         <w:rPr>
           <w:rFonts w:ascii="Arial" w:hAnsi="Arial" w:cs="Arial"/>
           <w:sz w:val="24"/>
@@ -10577,6 +10283,7 @@
     </w:p>
     <w:p>
       <w:pPr>
+        <w:jc w:val="both"/>
         <w:rPr>
           <w:rFonts w:ascii="Arial" w:hAnsi="Arial" w:cs="Arial"/>
           <w:sz w:val="24"/>
@@ -10594,6 +10301,7 @@
     </w:p>
     <w:p>
       <w:pPr>
+        <w:jc w:val="both"/>
         <w:rPr>
           <w:rFonts w:ascii="Arial" w:hAnsi="Arial" w:cs="Arial"/>
           <w:sz w:val="24"/>
@@ -10616,6 +10324,7 @@
           <w:ilvl w:val="0"/>
           <w:numId w:val="5"/>
         </w:numPr>
+        <w:jc w:val="both"/>
         <w:rPr>
           <w:rFonts w:ascii="Arial" w:hAnsi="Arial" w:cs="Arial"/>
           <w:lang w:val="en-US"/>
@@ -10636,6 +10345,7 @@
           <w:ilvl w:val="0"/>
           <w:numId w:val="5"/>
         </w:numPr>
+        <w:jc w:val="both"/>
         <w:rPr>
           <w:rFonts w:ascii="Arial" w:hAnsi="Arial" w:cs="Arial"/>
           <w:lang w:val="en-US"/>
@@ -10656,6 +10366,7 @@
           <w:ilvl w:val="0"/>
           <w:numId w:val="5"/>
         </w:numPr>
+        <w:jc w:val="both"/>
         <w:rPr>
           <w:rFonts w:ascii="Arial" w:hAnsi="Arial" w:cs="Arial"/>
           <w:lang w:val="en-US"/>
@@ -10676,6 +10387,7 @@
           <w:ilvl w:val="0"/>
           <w:numId w:val="5"/>
         </w:numPr>
+        <w:jc w:val="both"/>
         <w:rPr>
           <w:rFonts w:ascii="Arial" w:hAnsi="Arial" w:cs="Arial"/>
           <w:lang w:val="en-US"/>
@@ -10686,64 +10398,60 @@
           <w:rFonts w:ascii="Arial" w:hAnsi="Arial" w:cs="Arial"/>
           <w:lang w:val="en-US"/>
         </w:rPr>
+        <w:t>Set schedules for issuing each new version and ensure that each new version is adequately tested and documented before issuance.</w:t>
+      </w:r>
+    </w:p>
+    <w:p>
+      <w:pPr>
+        <w:jc w:val="both"/>
+        <w:rPr>
+          <w:rFonts w:ascii="Arial" w:hAnsi="Arial" w:cs="Arial"/>
+          <w:b/>
+          <w:sz w:val="24"/>
+          <w:szCs w:val="24"/>
+        </w:rPr>
+      </w:pPr>
+      <w:r>
+        <w:rPr>
+          <w:rFonts w:ascii="Arial" w:hAnsi="Arial" w:cs="Arial"/>
+          <w:b/>
+          <w:sz w:val="24"/>
+          <w:szCs w:val="24"/>
+        </w:rPr>
+        <w:br/>
+      </w:r>
+      <w:r>
+        <w:rPr>
+          <w:rFonts w:ascii="Arial" w:hAnsi="Arial" w:cs="Arial"/>
+          <w:b/>
+          <w:sz w:val="24"/>
+          <w:szCs w:val="24"/>
+        </w:rPr>
+        <w:t>Criteria of approve or disapprove</w:t>
+      </w:r>
+    </w:p>
+    <w:p>
+      <w:pPr>
+        <w:jc w:val="both"/>
+        <w:rPr>
+          <w:rFonts w:ascii="Arial" w:hAnsi="Arial" w:cs="Arial"/>
+          <w:sz w:val="24"/>
+          <w:szCs w:val="24"/>
+        </w:rPr>
+      </w:pPr>
+      <w:r>
+        <w:rPr>
+          <w:rFonts w:ascii="Arial" w:hAnsi="Arial" w:cs="Arial"/>
+          <w:sz w:val="24"/>
+          <w:szCs w:val="24"/>
+        </w:rPr>
         <w:lastRenderedPageBreak/>
-        <w:t>Set schedules for issuing each new version and ensure that each new version is adequately tested and documented before issuance.</w:t>
-      </w:r>
-    </w:p>
-    <w:p>
-      <w:pPr>
-        <w:rPr>
-          <w:rFonts w:ascii="Arial" w:hAnsi="Arial" w:cs="Arial"/>
-          <w:sz w:val="24"/>
-          <w:szCs w:val="24"/>
-        </w:rPr>
-      </w:pPr>
-    </w:p>
-    <w:p>
-      <w:pPr>
-        <w:rPr>
-          <w:rFonts w:ascii="Arial" w:hAnsi="Arial" w:cs="Arial"/>
-          <w:sz w:val="24"/>
-          <w:szCs w:val="24"/>
-        </w:rPr>
-      </w:pPr>
-    </w:p>
-    <w:p>
-      <w:pPr>
-        <w:rPr>
-          <w:rFonts w:ascii="Arial" w:hAnsi="Arial" w:cs="Arial"/>
-          <w:sz w:val="24"/>
-          <w:szCs w:val="24"/>
-        </w:rPr>
-      </w:pPr>
-      <w:r>
-        <w:rPr>
-          <w:rFonts w:ascii="Arial" w:hAnsi="Arial" w:cs="Arial"/>
-          <w:sz w:val="24"/>
-          <w:szCs w:val="24"/>
-        </w:rPr>
-        <w:t>Criteria of approve or disapprove</w:t>
-      </w:r>
-    </w:p>
-    <w:p>
-      <w:pPr>
-        <w:rPr>
-          <w:rFonts w:ascii="Arial" w:hAnsi="Arial" w:cs="Arial"/>
-          <w:sz w:val="24"/>
-          <w:szCs w:val="24"/>
-        </w:rPr>
-      </w:pPr>
-      <w:r>
-        <w:rPr>
-          <w:rFonts w:ascii="Arial" w:hAnsi="Arial" w:cs="Arial"/>
-          <w:sz w:val="24"/>
-          <w:szCs w:val="24"/>
-        </w:rPr>
         <w:t>Below are the criteria that CCB must take to approve or disapprove the changes:</w:t>
       </w:r>
     </w:p>
     <w:p>
       <w:pPr>
+        <w:jc w:val="both"/>
         <w:rPr>
           <w:rFonts w:ascii="Arial" w:hAnsi="Arial" w:cs="Arial"/>
           <w:sz w:val="24"/>
@@ -10766,6 +10474,7 @@
           <w:ilvl w:val="0"/>
           <w:numId w:val="5"/>
         </w:numPr>
+        <w:jc w:val="both"/>
         <w:rPr>
           <w:rFonts w:ascii="Arial" w:hAnsi="Arial" w:cs="Arial"/>
           <w:lang w:val="en-US"/>
@@ -10786,6 +10495,7 @@
           <w:ilvl w:val="0"/>
           <w:numId w:val="5"/>
         </w:numPr>
+        <w:jc w:val="both"/>
         <w:rPr>
           <w:rFonts w:ascii="Arial" w:hAnsi="Arial" w:cs="Arial"/>
           <w:lang w:val="en-US"/>
@@ -10806,6 +10516,7 @@
           <w:ilvl w:val="0"/>
           <w:numId w:val="5"/>
         </w:numPr>
+        <w:jc w:val="both"/>
         <w:rPr>
           <w:rFonts w:ascii="Arial" w:hAnsi="Arial" w:cs="Arial"/>
           <w:lang w:val="en-US"/>
@@ -10826,6 +10537,7 @@
           <w:ilvl w:val="0"/>
           <w:numId w:val="5"/>
         </w:numPr>
+        <w:jc w:val="both"/>
         <w:rPr>
           <w:rFonts w:ascii="Arial" w:hAnsi="Arial" w:cs="Arial"/>
           <w:lang w:val="en-US"/>
@@ -10846,6 +10558,7 @@
           <w:ilvl w:val="0"/>
           <w:numId w:val="5"/>
         </w:numPr>
+        <w:jc w:val="both"/>
         <w:rPr>
           <w:rFonts w:ascii="Arial" w:hAnsi="Arial" w:cs="Arial"/>
           <w:lang w:val="en-US"/>
@@ -10866,6 +10579,7 @@
           <w:ilvl w:val="0"/>
           <w:numId w:val="5"/>
         </w:numPr>
+        <w:jc w:val="both"/>
         <w:rPr>
           <w:rFonts w:ascii="Arial" w:hAnsi="Arial" w:cs="Arial"/>
           <w:lang w:val="en-US"/>
@@ -10881,15 +10595,17 @@
     </w:p>
     <w:p>
       <w:pPr>
-        <w:rPr>
-          <w:rFonts w:ascii="Arial" w:hAnsi="Arial" w:cs="Arial"/>
-          <w:sz w:val="24"/>
-          <w:szCs w:val="24"/>
-        </w:rPr>
-      </w:pPr>
-    </w:p>
-    <w:p>
-      <w:pPr>
+        <w:jc w:val="both"/>
+        <w:rPr>
+          <w:rFonts w:ascii="Arial" w:hAnsi="Arial" w:cs="Arial"/>
+          <w:sz w:val="24"/>
+          <w:szCs w:val="24"/>
+        </w:rPr>
+      </w:pPr>
+    </w:p>
+    <w:p>
+      <w:pPr>
+        <w:jc w:val="both"/>
         <w:rPr>
           <w:rFonts w:ascii="Arial" w:hAnsi="Arial" w:cs="Arial"/>
           <w:sz w:val="24"/>
@@ -10912,6 +10628,7 @@
           <w:ilvl w:val="0"/>
           <w:numId w:val="5"/>
         </w:numPr>
+        <w:jc w:val="both"/>
         <w:rPr>
           <w:rFonts w:ascii="Arial" w:hAnsi="Arial" w:cs="Arial"/>
           <w:lang w:val="en-US"/>
@@ -10932,6 +10649,7 @@
           <w:ilvl w:val="0"/>
           <w:numId w:val="5"/>
         </w:numPr>
+        <w:jc w:val="both"/>
         <w:rPr>
           <w:rFonts w:ascii="Arial" w:hAnsi="Arial" w:cs="Arial"/>
           <w:lang w:val="en-US"/>
@@ -10952,6 +10670,7 @@
           <w:ilvl w:val="0"/>
           <w:numId w:val="5"/>
         </w:numPr>
+        <w:jc w:val="both"/>
         <w:rPr>
           <w:rFonts w:ascii="Arial" w:hAnsi="Arial" w:cs="Arial"/>
           <w:lang w:val="en-US"/>
@@ -10972,6 +10691,7 @@
           <w:ilvl w:val="0"/>
           <w:numId w:val="5"/>
         </w:numPr>
+        <w:jc w:val="both"/>
         <w:rPr>
           <w:rFonts w:ascii="Arial" w:hAnsi="Arial" w:cs="Arial"/>
           <w:lang w:val="en-US"/>
@@ -10992,6 +10712,7 @@
           <w:ilvl w:val="0"/>
           <w:numId w:val="5"/>
         </w:numPr>
+        <w:jc w:val="both"/>
         <w:rPr>
           <w:rFonts w:ascii="Arial" w:hAnsi="Arial" w:cs="Arial"/>
           <w:lang w:val="en-US"/>
@@ -11012,6 +10733,7 @@
           <w:ilvl w:val="0"/>
           <w:numId w:val="5"/>
         </w:numPr>
+        <w:jc w:val="both"/>
         <w:rPr>
           <w:rFonts w:ascii="Arial" w:hAnsi="Arial" w:cs="Arial"/>
           <w:lang w:val="en-US"/>
@@ -11032,6 +10754,7 @@
           <w:ilvl w:val="0"/>
           <w:numId w:val="5"/>
         </w:numPr>
+        <w:jc w:val="both"/>
         <w:rPr>
           <w:rFonts w:ascii="Arial" w:hAnsi="Arial" w:cs="Arial"/>
           <w:lang w:val="en-US"/>
@@ -11052,6 +10775,7 @@
           <w:ilvl w:val="0"/>
           <w:numId w:val="5"/>
         </w:numPr>
+        <w:jc w:val="both"/>
         <w:rPr>
           <w:rFonts w:ascii="Arial" w:hAnsi="Arial" w:cs="Arial"/>
           <w:lang w:val="en-US"/>
@@ -11067,24 +10791,28 @@
     </w:p>
     <w:p>
       <w:pPr>
-        <w:rPr>
-          <w:rFonts w:ascii="Arial" w:hAnsi="Arial" w:cs="Arial"/>
-          <w:sz w:val="24"/>
-          <w:szCs w:val="24"/>
-        </w:rPr>
-      </w:pPr>
-    </w:p>
-    <w:p>
-      <w:pPr>
-        <w:rPr>
-          <w:rFonts w:ascii="Arial" w:hAnsi="Arial" w:cs="Arial"/>
-          <w:sz w:val="24"/>
-          <w:szCs w:val="24"/>
-        </w:rPr>
-      </w:pPr>
-      <w:r>
-        <w:rPr>
-          <w:rFonts w:ascii="Arial" w:hAnsi="Arial" w:cs="Arial"/>
+        <w:jc w:val="both"/>
+        <w:rPr>
+          <w:rFonts w:ascii="Arial" w:hAnsi="Arial" w:cs="Arial"/>
+          <w:sz w:val="24"/>
+          <w:szCs w:val="24"/>
+        </w:rPr>
+      </w:pPr>
+    </w:p>
+    <w:p>
+      <w:pPr>
+        <w:jc w:val="both"/>
+        <w:rPr>
+          <w:rFonts w:ascii="Arial" w:hAnsi="Arial" w:cs="Arial"/>
+          <w:b/>
+          <w:sz w:val="24"/>
+          <w:szCs w:val="24"/>
+        </w:rPr>
+      </w:pPr>
+      <w:r>
+        <w:rPr>
+          <w:rFonts w:ascii="Arial" w:hAnsi="Arial" w:cs="Arial"/>
+          <w:b/>
           <w:sz w:val="24"/>
           <w:szCs w:val="24"/>
         </w:rPr>
@@ -11093,6 +10821,7 @@
     </w:p>
     <w:p>
       <w:pPr>
+        <w:jc w:val="both"/>
         <w:rPr>
           <w:rFonts w:ascii="Arial" w:hAnsi="Arial" w:cs="Arial"/>
           <w:sz w:val="24"/>
@@ -11146,24 +10875,25 @@
     </w:p>
     <w:p>
       <w:pPr>
-        <w:rPr>
-          <w:rFonts w:ascii="Arial" w:hAnsi="Arial" w:cs="Arial"/>
-          <w:sz w:val="24"/>
-          <w:szCs w:val="24"/>
-        </w:rPr>
-      </w:pPr>
-      <w:r>
-        <w:rPr>
-          <w:rFonts w:ascii="Arial" w:hAnsi="Arial" w:cs="Arial"/>
-          <w:sz w:val="24"/>
-          <w:szCs w:val="24"/>
-        </w:rPr>
-        <w:lastRenderedPageBreak/>
+        <w:jc w:val="both"/>
+        <w:rPr>
+          <w:rFonts w:ascii="Arial" w:hAnsi="Arial" w:cs="Arial"/>
+          <w:sz w:val="24"/>
+          <w:szCs w:val="24"/>
+        </w:rPr>
+      </w:pPr>
+      <w:r>
+        <w:rPr>
+          <w:rFonts w:ascii="Arial" w:hAnsi="Arial" w:cs="Arial"/>
+          <w:sz w:val="24"/>
+          <w:szCs w:val="24"/>
+        </w:rPr>
         <w:t>ARV customer may contact a member of the project team and take one of two steps to initiate the process.</w:t>
       </w:r>
     </w:p>
     <w:p>
       <w:pPr>
+        <w:jc w:val="both"/>
         <w:rPr>
           <w:rFonts w:ascii="Arial" w:hAnsi="Arial" w:cs="Arial"/>
           <w:sz w:val="24"/>
@@ -11181,30 +10911,29 @@
     </w:p>
     <w:p>
       <w:pPr>
-        <w:rPr>
-          <w:rFonts w:ascii="Arial" w:hAnsi="Arial" w:cs="Arial"/>
-          <w:sz w:val="24"/>
-          <w:szCs w:val="24"/>
-        </w:rPr>
-      </w:pPr>
-      <w:r>
-        <w:rPr>
-          <w:rFonts w:ascii="Arial" w:hAnsi="Arial" w:cs="Arial"/>
-          <w:sz w:val="24"/>
-          <w:szCs w:val="24"/>
-        </w:rPr>
-        <w:t xml:space="preserve">Upon receipt of </w:t>
-      </w:r>
-      <w:proofErr w:type="gramStart"/>
-      <w:r>
-        <w:rPr>
-          <w:rFonts w:ascii="Arial" w:hAnsi="Arial" w:cs="Arial"/>
-          <w:sz w:val="24"/>
-          <w:szCs w:val="24"/>
-        </w:rPr>
-        <w:t>a</w:t>
-      </w:r>
-      <w:proofErr w:type="gramEnd"/>
+        <w:jc w:val="both"/>
+        <w:rPr>
+          <w:rFonts w:ascii="Arial" w:hAnsi="Arial" w:cs="Arial"/>
+          <w:sz w:val="24"/>
+          <w:szCs w:val="24"/>
+        </w:rPr>
+      </w:pPr>
+      <w:r>
+        <w:rPr>
+          <w:rFonts w:ascii="Arial" w:hAnsi="Arial" w:cs="Arial"/>
+          <w:sz w:val="24"/>
+          <w:szCs w:val="24"/>
+        </w:rPr>
+        <w:t>Upon receipt of a</w:t>
+      </w:r>
+      <w:r>
+        <w:rPr>
+          <w:rFonts w:ascii="Arial" w:hAnsi="Arial" w:cs="Arial"/>
+          <w:sz w:val="24"/>
+          <w:szCs w:val="24"/>
+        </w:rPr>
+        <w:t>n</w:t>
+      </w:r>
       <w:r>
         <w:rPr>
           <w:rFonts w:ascii="Arial" w:hAnsi="Arial" w:cs="Arial"/>
@@ -11270,6 +10999,7 @@
           <w:ilvl w:val="0"/>
           <w:numId w:val="5"/>
         </w:numPr>
+        <w:jc w:val="both"/>
         <w:rPr>
           <w:rFonts w:ascii="Arial" w:hAnsi="Arial" w:cs="Arial"/>
           <w:lang w:val="en-US"/>
@@ -11280,6 +11010,7 @@
           <w:rFonts w:ascii="Arial" w:hAnsi="Arial" w:cs="Arial"/>
           <w:lang w:val="en-US"/>
         </w:rPr>
+        <w:lastRenderedPageBreak/>
         <w:t>Emergency</w:t>
       </w:r>
     </w:p>
@@ -11290,6 +11021,7 @@
           <w:ilvl w:val="1"/>
           <w:numId w:val="2"/>
         </w:numPr>
+        <w:jc w:val="both"/>
         <w:rPr>
           <w:rFonts w:ascii="Arial" w:hAnsi="Arial" w:cs="Arial"/>
           <w:lang w:val="en-US"/>
@@ -11310,6 +11042,7 @@
           <w:ilvl w:val="0"/>
           <w:numId w:val="5"/>
         </w:numPr>
+        <w:jc w:val="both"/>
         <w:rPr>
           <w:rFonts w:ascii="Arial" w:hAnsi="Arial" w:cs="Arial"/>
           <w:lang w:val="en-US"/>
@@ -11330,6 +11063,7 @@
           <w:ilvl w:val="1"/>
           <w:numId w:val="2"/>
         </w:numPr>
+        <w:jc w:val="both"/>
         <w:rPr>
           <w:rFonts w:ascii="Arial" w:hAnsi="Arial" w:cs="Arial"/>
           <w:lang w:val="en-US"/>
@@ -11382,6 +11116,7 @@
           <w:ilvl w:val="0"/>
           <w:numId w:val="5"/>
         </w:numPr>
+        <w:jc w:val="both"/>
         <w:rPr>
           <w:rFonts w:ascii="Arial" w:hAnsi="Arial" w:cs="Arial"/>
           <w:lang w:val="en-US"/>
@@ -11402,6 +11137,7 @@
           <w:ilvl w:val="1"/>
           <w:numId w:val="2"/>
         </w:numPr>
+        <w:jc w:val="both"/>
         <w:rPr>
           <w:rFonts w:ascii="Arial" w:hAnsi="Arial" w:cs="Arial"/>
           <w:lang w:val="en-US"/>
@@ -11417,15 +11153,17 @@
     </w:p>
     <w:p>
       <w:pPr>
-        <w:rPr>
-          <w:rFonts w:ascii="Arial" w:hAnsi="Arial" w:cs="Arial"/>
-          <w:sz w:val="24"/>
-          <w:szCs w:val="24"/>
-        </w:rPr>
-      </w:pPr>
-    </w:p>
-    <w:p>
-      <w:pPr>
+        <w:jc w:val="both"/>
+        <w:rPr>
+          <w:rFonts w:ascii="Arial" w:hAnsi="Arial" w:cs="Arial"/>
+          <w:sz w:val="24"/>
+          <w:szCs w:val="24"/>
+        </w:rPr>
+      </w:pPr>
+    </w:p>
+    <w:p>
+      <w:pPr>
+        <w:jc w:val="both"/>
         <w:rPr>
           <w:rFonts w:ascii="Arial" w:hAnsi="Arial" w:cs="Arial"/>
           <w:sz w:val="24"/>
@@ -11443,15 +11181,18 @@
     </w:p>
     <w:p>
       <w:pPr>
-        <w:rPr>
-          <w:rFonts w:ascii="Arial" w:hAnsi="Arial" w:cs="Arial"/>
-          <w:sz w:val="24"/>
-          <w:szCs w:val="24"/>
-        </w:rPr>
-      </w:pPr>
-      <w:r>
-        <w:rPr>
-          <w:rFonts w:ascii="Arial" w:hAnsi="Arial" w:cs="Arial"/>
+        <w:jc w:val="both"/>
+        <w:rPr>
+          <w:rFonts w:ascii="Arial" w:hAnsi="Arial" w:cs="Arial"/>
+          <w:b/>
+          <w:sz w:val="24"/>
+          <w:szCs w:val="24"/>
+        </w:rPr>
+      </w:pPr>
+      <w:r>
+        <w:rPr>
+          <w:rFonts w:ascii="Arial" w:hAnsi="Arial" w:cs="Arial"/>
+          <w:b/>
           <w:sz w:val="24"/>
           <w:szCs w:val="24"/>
         </w:rPr>
@@ -11460,6 +11201,7 @@
     </w:p>
     <w:p>
       <w:pPr>
+        <w:jc w:val="both"/>
         <w:rPr>
           <w:rFonts w:ascii="Arial" w:hAnsi="Arial" w:cs="Arial"/>
           <w:sz w:val="24"/>
@@ -11550,7 +11292,7 @@
           <w:lang w:val="en-US"/>
         </w:rPr>
       </w:pPr>
-      <w:bookmarkStart w:id="45" w:name="_Toc25860618"/>
+      <w:bookmarkStart w:id="46" w:name="_Toc25919796"/>
       <w:r>
         <w:rPr>
           <w:rFonts w:ascii="Arial" w:hAnsi="Arial" w:cs="Arial"/>
@@ -11570,7 +11312,16 @@
         </w:rPr>
         <w:t>Analysis of CR and decision</w:t>
       </w:r>
-      <w:bookmarkEnd w:id="45"/>
+      <w:bookmarkEnd w:id="46"/>
+      <w:r>
+        <w:rPr>
+          <w:rFonts w:ascii="Arial" w:hAnsi="Arial" w:cs="Arial"/>
+          <w:sz w:val="24"/>
+          <w:szCs w:val="24"/>
+          <w:lang w:val="en-US"/>
+        </w:rPr>
+        <w:br/>
+      </w:r>
     </w:p>
     <w:tbl>
       <w:tblPr>
@@ -12737,7 +12488,7 @@
           <w:lang w:val="en-US"/>
         </w:rPr>
       </w:pPr>
-      <w:bookmarkStart w:id="46" w:name="_Toc25860619"/>
+      <w:bookmarkStart w:id="47" w:name="_Toc25919797"/>
       <w:r>
         <w:rPr>
           <w:rFonts w:ascii="Arial" w:hAnsi="Arial" w:cs="Arial"/>
@@ -12757,22 +12508,25 @@
         </w:rPr>
         <w:t>Reasons</w:t>
       </w:r>
-      <w:bookmarkEnd w:id="46"/>
+      <w:bookmarkEnd w:id="47"/>
     </w:p>
     <w:p>
       <w:pPr>
         <w:keepNext/>
         <w:keepLines/>
         <w:spacing w:after="0"/>
-        <w:rPr>
-          <w:rFonts w:ascii="Arial" w:hAnsi="Arial" w:cs="Arial"/>
-          <w:sz w:val="24"/>
-          <w:szCs w:val="24"/>
-        </w:rPr>
-      </w:pPr>
-      <w:r>
-        <w:rPr>
-          <w:rFonts w:ascii="Arial" w:hAnsi="Arial" w:cs="Arial"/>
+        <w:jc w:val="both"/>
+        <w:rPr>
+          <w:rFonts w:ascii="Arial" w:hAnsi="Arial" w:cs="Arial"/>
+          <w:b/>
+          <w:sz w:val="24"/>
+          <w:szCs w:val="24"/>
+        </w:rPr>
+      </w:pPr>
+      <w:r>
+        <w:rPr>
+          <w:rFonts w:ascii="Arial" w:hAnsi="Arial" w:cs="Arial"/>
+          <w:b/>
           <w:sz w:val="24"/>
           <w:szCs w:val="24"/>
         </w:rPr>
@@ -12784,6 +12538,7 @@
         <w:keepNext/>
         <w:keepLines/>
         <w:spacing w:after="0"/>
+        <w:jc w:val="both"/>
         <w:rPr>
           <w:rFonts w:ascii="Arial" w:hAnsi="Arial" w:cs="Arial"/>
           <w:sz w:val="24"/>
@@ -12809,6 +12564,7 @@
           <w:numId w:val="3"/>
         </w:numPr>
         <w:spacing w:line="276" w:lineRule="auto"/>
+        <w:jc w:val="both"/>
         <w:rPr>
           <w:rFonts w:ascii="Arial" w:hAnsi="Arial" w:cs="Arial"/>
           <w:lang w:val="en-US"/>
@@ -12832,6 +12588,7 @@
           <w:numId w:val="3"/>
         </w:numPr>
         <w:spacing w:line="276" w:lineRule="auto"/>
+        <w:jc w:val="both"/>
         <w:rPr>
           <w:rFonts w:ascii="Arial" w:hAnsi="Arial" w:cs="Arial"/>
           <w:lang w:val="en-US"/>
@@ -12850,6 +12607,7 @@
         <w:keepNext/>
         <w:keepLines/>
         <w:spacing w:after="0"/>
+        <w:jc w:val="both"/>
         <w:rPr>
           <w:rFonts w:ascii="Arial" w:hAnsi="Arial" w:cs="Arial"/>
           <w:sz w:val="24"/>
@@ -12870,6 +12628,7 @@
         <w:keepNext/>
         <w:keepLines/>
         <w:spacing w:after="0"/>
+        <w:jc w:val="both"/>
         <w:rPr>
           <w:rFonts w:ascii="Arial" w:hAnsi="Arial" w:cs="Arial"/>
           <w:b/>
@@ -12889,6 +12648,7 @@
     </w:p>
     <w:p>
       <w:pPr>
+        <w:jc w:val="both"/>
         <w:rPr>
           <w:rFonts w:ascii="Arial" w:hAnsi="Arial" w:cs="Arial"/>
           <w:color w:val="FF0000"/>
@@ -12902,15 +12662,18 @@
         <w:keepNext/>
         <w:keepLines/>
         <w:spacing w:after="0"/>
-        <w:rPr>
-          <w:rFonts w:ascii="Arial" w:hAnsi="Arial" w:cs="Arial"/>
-          <w:sz w:val="24"/>
-          <w:szCs w:val="24"/>
-        </w:rPr>
-      </w:pPr>
-      <w:r>
-        <w:rPr>
-          <w:rFonts w:ascii="Arial" w:hAnsi="Arial" w:cs="Arial"/>
+        <w:jc w:val="both"/>
+        <w:rPr>
+          <w:rFonts w:ascii="Arial" w:hAnsi="Arial" w:cs="Arial"/>
+          <w:b/>
+          <w:sz w:val="24"/>
+          <w:szCs w:val="24"/>
+        </w:rPr>
+      </w:pPr>
+      <w:r>
+        <w:rPr>
+          <w:rFonts w:ascii="Arial" w:hAnsi="Arial" w:cs="Arial"/>
+          <w:b/>
           <w:sz w:val="24"/>
           <w:szCs w:val="24"/>
         </w:rPr>
@@ -12922,6 +12685,7 @@
         <w:keepNext/>
         <w:keepLines/>
         <w:spacing w:after="0"/>
+        <w:jc w:val="both"/>
         <w:rPr>
           <w:rFonts w:ascii="Arial" w:hAnsi="Arial" w:cs="Arial"/>
           <w:sz w:val="24"/>
@@ -12947,6 +12711,7 @@
           <w:numId w:val="3"/>
         </w:numPr>
         <w:spacing w:line="276" w:lineRule="auto"/>
+        <w:jc w:val="both"/>
         <w:rPr>
           <w:rFonts w:ascii="Arial" w:hAnsi="Arial" w:cs="Arial"/>
           <w:lang w:val="en-US"/>
@@ -12970,6 +12735,7 @@
           <w:numId w:val="3"/>
         </w:numPr>
         <w:spacing w:line="276" w:lineRule="auto"/>
+        <w:jc w:val="both"/>
         <w:rPr>
           <w:rFonts w:ascii="Arial" w:hAnsi="Arial" w:cs="Arial"/>
           <w:lang w:val="en-US"/>
@@ -12988,6 +12754,7 @@
         <w:keepNext/>
         <w:keepLines/>
         <w:spacing w:after="0"/>
+        <w:jc w:val="both"/>
         <w:rPr>
           <w:rFonts w:ascii="Arial" w:hAnsi="Arial" w:cs="Arial"/>
           <w:b/>
@@ -13010,6 +12777,7 @@
         <w:keepNext/>
         <w:keepLines/>
         <w:spacing w:after="0"/>
+        <w:jc w:val="both"/>
         <w:rPr>
           <w:rFonts w:ascii="Arial" w:hAnsi="Arial" w:cs="Arial"/>
           <w:sz w:val="24"/>
@@ -13022,15 +12790,18 @@
         <w:keepNext/>
         <w:keepLines/>
         <w:spacing w:after="0"/>
-        <w:rPr>
-          <w:rFonts w:ascii="Arial" w:hAnsi="Arial" w:cs="Arial"/>
-          <w:sz w:val="24"/>
-          <w:szCs w:val="24"/>
-        </w:rPr>
-      </w:pPr>
-      <w:r>
-        <w:rPr>
-          <w:rFonts w:ascii="Arial" w:hAnsi="Arial" w:cs="Arial"/>
+        <w:jc w:val="both"/>
+        <w:rPr>
+          <w:rFonts w:ascii="Arial" w:hAnsi="Arial" w:cs="Arial"/>
+          <w:b/>
+          <w:sz w:val="24"/>
+          <w:szCs w:val="24"/>
+        </w:rPr>
+      </w:pPr>
+      <w:r>
+        <w:rPr>
+          <w:rFonts w:ascii="Arial" w:hAnsi="Arial" w:cs="Arial"/>
+          <w:b/>
           <w:sz w:val="24"/>
           <w:szCs w:val="24"/>
         </w:rPr>
@@ -13042,6 +12813,7 @@
         <w:keepNext/>
         <w:keepLines/>
         <w:spacing w:after="0"/>
+        <w:jc w:val="both"/>
         <w:rPr>
           <w:rFonts w:ascii="Arial" w:hAnsi="Arial" w:cs="Arial"/>
           <w:sz w:val="24"/>
@@ -13067,6 +12839,7 @@
           <w:numId w:val="3"/>
         </w:numPr>
         <w:spacing w:line="276" w:lineRule="auto"/>
+        <w:jc w:val="both"/>
         <w:rPr>
           <w:rFonts w:ascii="Arial" w:hAnsi="Arial" w:cs="Arial"/>
           <w:lang w:val="en-US"/>
@@ -13090,6 +12863,7 @@
           <w:numId w:val="3"/>
         </w:numPr>
         <w:spacing w:line="276" w:lineRule="auto"/>
+        <w:jc w:val="both"/>
         <w:rPr>
           <w:rFonts w:ascii="Arial" w:hAnsi="Arial" w:cs="Arial"/>
           <w:lang w:val="en-US"/>
@@ -13108,6 +12882,7 @@
         <w:keepNext/>
         <w:keepLines/>
         <w:spacing w:after="0"/>
+        <w:jc w:val="both"/>
         <w:rPr>
           <w:rFonts w:ascii="Arial" w:hAnsi="Arial" w:cs="Arial"/>
           <w:sz w:val="24"/>
@@ -13128,6 +12903,7 @@
         <w:keepNext/>
         <w:keepLines/>
         <w:spacing w:after="0"/>
+        <w:jc w:val="both"/>
         <w:rPr>
           <w:rFonts w:ascii="Arial" w:hAnsi="Arial" w:cs="Arial"/>
           <w:b/>
@@ -13150,15 +12926,7 @@
         <w:keepNext/>
         <w:keepLines/>
         <w:spacing w:after="0"/>
-        <w:rPr>
-          <w:rFonts w:ascii="Arial" w:hAnsi="Arial" w:cs="Arial"/>
-          <w:sz w:val="24"/>
-          <w:szCs w:val="24"/>
-        </w:rPr>
-      </w:pPr>
-    </w:p>
-    <w:p>
-      <w:pPr>
+        <w:jc w:val="both"/>
         <w:rPr>
           <w:rFonts w:ascii="Arial" w:hAnsi="Arial" w:cs="Arial"/>
           <w:sz w:val="24"/>
@@ -13174,7 +12942,7 @@
           <w:szCs w:val="24"/>
         </w:rPr>
       </w:pPr>
-      <w:bookmarkStart w:id="47" w:name="_Toc25860620"/>
+      <w:bookmarkStart w:id="48" w:name="_Toc25919798"/>
       <w:r>
         <w:rPr>
           <w:rFonts w:ascii="Arial" w:hAnsi="Arial" w:cs="Arial"/>
@@ -13189,10 +12957,11 @@
         </w:rPr>
         <w:t>Status accounting</w:t>
       </w:r>
-      <w:bookmarkEnd w:id="47"/>
-    </w:p>
-    <w:p>
-      <w:pPr>
+      <w:bookmarkEnd w:id="48"/>
+    </w:p>
+    <w:p>
+      <w:pPr>
+        <w:jc w:val="both"/>
         <w:rPr>
           <w:rFonts w:ascii="Arial" w:hAnsi="Arial" w:cs="Arial"/>
           <w:sz w:val="24"/>
@@ -13262,6 +13031,7 @@
           <w:ilvl w:val="0"/>
           <w:numId w:val="9"/>
         </w:numPr>
+        <w:jc w:val="both"/>
         <w:rPr>
           <w:rFonts w:ascii="Arial" w:hAnsi="Arial" w:cs="Arial"/>
           <w:lang w:val="en-US"/>
@@ -13282,6 +13052,7 @@
           <w:ilvl w:val="0"/>
           <w:numId w:val="9"/>
         </w:numPr>
+        <w:jc w:val="both"/>
         <w:rPr>
           <w:rFonts w:ascii="Arial" w:hAnsi="Arial" w:cs="Arial"/>
           <w:sz w:val="22"/>
@@ -13314,7 +13085,7 @@
           <w:szCs w:val="24"/>
         </w:rPr>
       </w:pPr>
-      <w:bookmarkStart w:id="48" w:name="_Toc25860621"/>
+      <w:bookmarkStart w:id="49" w:name="_Toc25919799"/>
       <w:r>
         <w:rPr>
           <w:rFonts w:ascii="Arial" w:hAnsi="Arial" w:cs="Arial"/>
@@ -13329,7 +13100,7 @@
         </w:rPr>
         <w:t>Conclusion</w:t>
       </w:r>
-      <w:bookmarkEnd w:id="48"/>
+      <w:bookmarkEnd w:id="49"/>
       <w:r>
         <w:rPr>
           <w:rFonts w:ascii="Arial" w:hAnsi="Arial" w:cs="Arial"/>
@@ -13340,19 +13111,20 @@
     </w:p>
     <w:p>
       <w:pPr>
-        <w:rPr>
-          <w:rFonts w:ascii="Arial" w:hAnsi="Arial" w:cs="Arial"/>
-          <w:sz w:val="24"/>
-          <w:szCs w:val="24"/>
-        </w:rPr>
-      </w:pPr>
-      <w:r>
-        <w:rPr>
-          <w:rFonts w:ascii="Arial" w:hAnsi="Arial" w:cs="Arial"/>
-          <w:sz w:val="24"/>
-          <w:szCs w:val="24"/>
-        </w:rPr>
-        <w:t xml:space="preserve">Using SCM in projects focused on software development can guarantee an excellent order in the number of corrections and changes to the project. It also </w:t>
+        <w:jc w:val="both"/>
+        <w:rPr>
+          <w:rFonts w:ascii="Arial" w:hAnsi="Arial" w:cs="Arial"/>
+          <w:sz w:val="24"/>
+          <w:szCs w:val="24"/>
+        </w:rPr>
+      </w:pPr>
+      <w:r>
+        <w:rPr>
+          <w:rFonts w:ascii="Arial" w:hAnsi="Arial" w:cs="Arial"/>
+          <w:sz w:val="24"/>
+          <w:szCs w:val="24"/>
+        </w:rPr>
+        <w:t xml:space="preserve">Using SCM in projects focused on software development can guarantee an excellent order in the number of corrections and changes to the project. It also optimizes time and budget. For this reason it is good practice to implement these guidelines. The </w:t>
       </w:r>
       <w:r>
         <w:rPr>
@@ -13361,10 +13133,13 @@
           <w:szCs w:val="24"/>
         </w:rPr>
         <w:lastRenderedPageBreak/>
-        <w:t>optimizes time and budget. For this reason it is good practice to implement these guidelines. The use of a CB is a good way to prioritize changes and implement corrections without putting the project's time and money at risk.</w:t>
-      </w:r>
-    </w:p>
-    <w:p>
+        <w:t>use of a CB is a good way to prioritize changes and implement corrections without putting the project's time and money at risk.</w:t>
+      </w:r>
+    </w:p>
+    <w:p>
+      <w:pPr>
+        <w:jc w:val="both"/>
+      </w:pPr>
       <w:r>
         <w:rPr>
           <w:rFonts w:ascii="Arial" w:hAnsi="Arial" w:cs="Arial"/>
@@ -13427,7 +13202,7 @@
       </w:r>
     </w:p>
     <w:p/>
-    <w:bookmarkStart w:id="49" w:name="_Toc25860622" w:displacedByCustomXml="next"/>
+    <w:bookmarkStart w:id="50" w:name="_Toc25919800" w:displacedByCustomXml="next"/>
     <w:sdt>
       <w:sdtPr>
         <w:rPr>
@@ -13463,7 +13238,7 @@
             </w:rPr>
             <w:t>eferences</w:t>
           </w:r>
-          <w:bookmarkEnd w:id="49"/>
+          <w:bookmarkEnd w:id="50"/>
         </w:p>
         <w:sdt>
           <w:sdtPr>
@@ -13732,10 +13507,7 @@
     </w:sdt>
     <w:p/>
     <w:p/>
-    <w:p>
-      <w:bookmarkStart w:id="50" w:name="_GoBack"/>
-      <w:bookmarkEnd w:id="50"/>
-    </w:p>
+    <w:p/>
     <w:p/>
     <w:sectPr>
       <w:headerReference w:type="default" r:id="rId12"/>
@@ -13913,7 +13685,7 @@
               <w:b/>
               <w:color w:val="C0C0C0"/>
             </w:rPr>
-            <w:t>1.0</w:t>
+            <w:t>1.1</w:t>
           </w:r>
         </w:p>
       </w:tc>
@@ -13975,7 +13747,7 @@
               <w:noProof/>
               <w:snapToGrid w:val="0"/>
             </w:rPr>
-            <w:t>18</w:t>
+            <w:t>14</w:t>
           </w:r>
           <w:r>
             <w:rPr>
@@ -16066,7 +15838,7 @@
 </file>
 
 <file path=customXml/itemProps1.xml><?xml version="1.0" encoding="utf-8"?>
-<ds:datastoreItem xmlns:ds="http://schemas.openxmlformats.org/officeDocument/2006/customXml" ds:itemID="{E95D4D46-8CF2-49B5-BD7A-31C90324A56E}">
+<ds:datastoreItem xmlns:ds="http://schemas.openxmlformats.org/officeDocument/2006/customXml" ds:itemID="{94F2CB51-1795-4D31-B47E-400EB2FEA957}">
   <ds:schemaRefs>
     <ds:schemaRef ds:uri="http://schemas.openxmlformats.org/officeDocument/2006/bibliography"/>
   </ds:schemaRefs>

</xml_diff>